<commit_message>
SymMonitor HeartRate, RespRate, symptom page
</commit_message>
<xml_diff>
--- a/FALL2020/CSE535_MOBILE_COMPUTING/ASSIGNMENT1_SEPT_22_2020/CSE 535 Mobile Computing Assignment 1.docx
+++ b/FALL2020/CSE535_MOBILE_COMPUTING/ASSIGNMENT1_SEPT_22_2020/CSE 535 Mobile Computing Assignment 1.docx
@@ -1,6 +1,6 @@
 
 <file path=word/document.xml><?xml version="1.0" encoding="utf-8"?>
-<w:document xmlns:wpc="http://schemas.microsoft.com/office/word/2010/wordprocessingCanvas" xmlns:cx="http://schemas.microsoft.com/office/drawing/2014/chartex" xmlns:cx1="http://schemas.microsoft.com/office/drawing/2015/9/8/chartex" xmlns:cx2="http://schemas.microsoft.com/office/drawing/2015/10/21/chartex" xmlns:cx3="http://schemas.microsoft.com/office/drawing/2016/5/9/chartex" xmlns:cx4="http://schemas.microsoft.com/office/drawing/2016/5/10/chartex" xmlns:cx5="http://schemas.microsoft.com/office/drawing/2016/5/11/chartex" xmlns:cx6="http://schemas.microsoft.com/office/drawing/2016/5/12/chartex" xmlns:cx7="http://schemas.microsoft.com/office/drawing/2016/5/13/chartex" xmlns:cx8="http://schemas.microsoft.com/office/drawing/2016/5/14/chartex" xmlns:mc="http://schemas.openxmlformats.org/markup-compatibility/2006" xmlns:aink="http://schemas.microsoft.com/office/drawing/2016/ink" xmlns:am3d="http://schemas.microsoft.com/office/drawing/2017/model3d" xmlns:o="urn:schemas-microsoft-com:office:office" xmlns:r="http://schemas.openxmlformats.org/officeDocument/2006/relationships" xmlns:m="http://schemas.openxmlformats.org/officeDocument/2006/math" xmlns:v="urn:schemas-microsoft-com:vml" xmlns:wp14="http://schemas.microsoft.com/office/word/2010/wordprocessingDrawing" xmlns:wp="http://schemas.openxmlformats.org/drawingml/2006/wordprocessingDrawing" xmlns:w10="urn:schemas-microsoft-com:office:word" xmlns:w="http://schemas.openxmlformats.org/wordprocessingml/2006/main" xmlns:w14="http://schemas.microsoft.com/office/word/2010/wordml" xmlns:w15="http://schemas.microsoft.com/office/word/2012/wordml" xmlns:w16cex="http://schemas.microsoft.com/office/word/2018/wordml/cex" xmlns:w16cid="http://schemas.microsoft.com/office/word/2016/wordml/cid" xmlns:w16="http://schemas.microsoft.com/office/word/2018/wordml" xmlns:w16se="http://schemas.microsoft.com/office/word/2015/wordml/symex" xmlns:wpg="http://schemas.microsoft.com/office/word/2010/wordprocessingGroup" xmlns:wpi="http://schemas.microsoft.com/office/word/2010/wordprocessingInk" xmlns:wne="http://schemas.microsoft.com/office/word/2006/wordml" xmlns:wps="http://schemas.microsoft.com/office/word/2010/wordprocessingShape" mc:Ignorable="w14 w15 w16se w16cid w16 w16cex wp14">
+<w:document xmlns:wpc="http://schemas.microsoft.com/office/word/2010/wordprocessingCanvas" xmlns:mc="http://schemas.openxmlformats.org/markup-compatibility/2006" xmlns:o="urn:schemas-microsoft-com:office:office" xmlns:r="http://schemas.openxmlformats.org/officeDocument/2006/relationships" xmlns:m="http://schemas.openxmlformats.org/officeDocument/2006/math" xmlns:v="urn:schemas-microsoft-com:vml" xmlns:wp14="http://schemas.microsoft.com/office/word/2010/wordprocessingDrawing" xmlns:wp="http://schemas.openxmlformats.org/drawingml/2006/wordprocessingDrawing" xmlns:w10="urn:schemas-microsoft-com:office:word" xmlns:w="http://schemas.openxmlformats.org/wordprocessingml/2006/main" xmlns:w14="http://schemas.microsoft.com/office/word/2010/wordml" xmlns:wpg="http://schemas.microsoft.com/office/word/2010/wordprocessingGroup" xmlns:wpi="http://schemas.microsoft.com/office/word/2010/wordprocessingInk" xmlns:wne="http://schemas.microsoft.com/office/word/2006/wordml" xmlns:wps="http://schemas.microsoft.com/office/word/2010/wordprocessingShape" mc:Ignorable="w14 wp14">
   <w:body>
     <w:p>
       <w:pPr>
@@ -26,12 +26,30 @@
           <w:bCs/>
         </w:rPr>
       </w:pPr>
-      <w:r>
-        <w:rPr>
-          <w:b/>
-          <w:bCs/>
-        </w:rPr>
-        <w:t>Individual Assignment</w:t>
+      <w:proofErr w:type="spellStart"/>
+      <w:r>
+        <w:rPr>
+          <w:b/>
+          <w:bCs/>
+        </w:rPr>
+        <w:t>Ind</w:t>
+      </w:r>
+      <w:proofErr w:type="spellEnd"/>
+      <w:r>
+        <w:rPr>
+          <w:b/>
+          <w:bCs/>
+        </w:rPr>
+        <w:tab/>
+      </w:r>
+      <w:bookmarkStart w:id="0" w:name="_GoBack"/>
+      <w:bookmarkEnd w:id="0"/>
+      <w:r>
+        <w:rPr>
+          <w:b/>
+          <w:bCs/>
+        </w:rPr>
+        <w:t>ividual Assignment</w:t>
       </w:r>
     </w:p>
     <w:p>
@@ -98,7 +116,7 @@
                     <pic:cNvPicPr/>
                   </pic:nvPicPr>
                   <pic:blipFill>
-                    <a:blip r:embed="rId5" cstate="print">
+                    <a:blip r:embed="rId6" cstate="print">
                       <a:extLst>
                         <a:ext uri="{28A0092B-C50C-407E-A947-70E740481C1C}">
                           <a14:useLocalDpi xmlns:a14="http://schemas.microsoft.com/office/drawing/2010/main" val="0"/>
@@ -151,15 +169,7 @@
         <w:t xml:space="preserve">: </w:t>
       </w:r>
       <w:r>
-        <w:t xml:space="preserve">For heart rate sensing we will utilize the back camera of the smartphone with flash enabled. We will take 45 s video from the back camera with the flash on. While taking the video the user should softly press their index finger on the camera lens while covering the </w:t>
-      </w:r>
-      <w:proofErr w:type="gramStart"/>
-      <w:r>
-        <w:t>flash light</w:t>
-      </w:r>
-      <w:proofErr w:type="gramEnd"/>
-      <w:r>
-        <w:t>. From the variation of the red coloration in the image we will derive the heart rate of the subject.</w:t>
+        <w:t>For heart rate sensing we will utilize the back camera of the smartphone with flash enabled. We will take 45 s video from the back camera with the flash on. While taking the video the user should softly press their index finger on the camera lens while covering the flash light. From the variation of the red coloration in the image we will derive the heart rate of the subject.</w:t>
       </w:r>
     </w:p>
     <w:p>
@@ -200,15 +210,7 @@
       </w:r>
       <w:proofErr w:type="spellEnd"/>
       <w:r>
-        <w:t xml:space="preserve"> in the smartphone. The entry of the database will be a table with the first two columns heart rate and respiratory </w:t>
-      </w:r>
-      <w:proofErr w:type="gramStart"/>
-      <w:r>
-        <w:t>rate</w:t>
-      </w:r>
-      <w:proofErr w:type="gramEnd"/>
-      <w:r>
-        <w:t xml:space="preserve"> respectively. Each entry of the database will have 10 additional columns which will be filled in the next page.</w:t>
+        <w:t xml:space="preserve"> in the smartphone. The entry of the database will be a table with the first two columns heart rate and respiratory rate respectively. Each entry of the database will have 10 additional columns which will be filled in the next page.</w:t>
       </w:r>
     </w:p>
     <w:p>
@@ -260,15 +262,7 @@
     </w:p>
     <w:p>
       <w:r>
-        <w:t xml:space="preserve">You can also do it in </w:t>
-      </w:r>
-      <w:proofErr w:type="gramStart"/>
-      <w:r>
-        <w:t>iOS</w:t>
-      </w:r>
-      <w:proofErr w:type="gramEnd"/>
-      <w:r>
-        <w:t xml:space="preserve"> but deliverables are a little different. See below.</w:t>
+        <w:t>You can also do it in iOS but deliverables are a little different. See below.</w:t>
       </w:r>
     </w:p>
     <w:p>
@@ -456,57 +450,7 @@
           <w:bCs/>
           <w:color w:val="4472C4" w:themeColor="accent1"/>
         </w:rPr>
-        <w:t>If you are doing it in android and testing the application in a</w:t>
-      </w:r>
-      <w:r>
-        <w:rPr>
-          <w:b/>
-          <w:bCs/>
-          <w:color w:val="4472C4" w:themeColor="accent1"/>
-        </w:rPr>
-        <w:t xml:space="preserve">n </w:t>
-      </w:r>
-      <w:proofErr w:type="gramStart"/>
-      <w:r>
-        <w:rPr>
-          <w:b/>
-          <w:bCs/>
-          <w:color w:val="4472C4" w:themeColor="accent1"/>
-        </w:rPr>
-        <w:t>emulator</w:t>
-      </w:r>
-      <w:proofErr w:type="gramEnd"/>
-      <w:r>
-        <w:rPr>
-          <w:b/>
-          <w:bCs/>
-          <w:color w:val="4472C4" w:themeColor="accent1"/>
-        </w:rPr>
-        <w:t xml:space="preserve"> </w:t>
-      </w:r>
-      <w:r>
-        <w:rPr>
-          <w:b/>
-          <w:bCs/>
-          <w:color w:val="4472C4" w:themeColor="accent1"/>
-        </w:rPr>
-        <w:t xml:space="preserve">then </w:t>
-      </w:r>
-      <w:r>
-        <w:rPr>
-          <w:b/>
-          <w:bCs/>
-          <w:color w:val="4472C4" w:themeColor="accent1"/>
-        </w:rPr>
-        <w:t>do</w:t>
-      </w:r>
-      <w:r>
-        <w:rPr>
-          <w:b/>
-          <w:bCs/>
-          <w:color w:val="4472C4" w:themeColor="accent1"/>
-        </w:rPr>
-        <w:t xml:space="preserve"> the following:</w:t>
+        <w:t>If you are doing it in android and testing the application in an emulator then do the following:</w:t>
       </w:r>
     </w:p>
     <w:p>
@@ -666,55 +610,7 @@
           <w:bCs/>
           <w:color w:val="4472C4" w:themeColor="accent1"/>
         </w:rPr>
-        <w:t xml:space="preserve">) heart rate </w:t>
-      </w:r>
-      <w:r>
-        <w:rPr>
-          <w:b/>
-          <w:bCs/>
-          <w:color w:val="4472C4" w:themeColor="accent1"/>
-        </w:rPr>
-        <w:t>extraction code</w:t>
-      </w:r>
-      <w:r>
-        <w:rPr>
-          <w:b/>
-          <w:bCs/>
-          <w:color w:val="4472C4" w:themeColor="accent1"/>
-        </w:rPr>
-        <w:t>, ii) respiratory rate</w:t>
-      </w:r>
-      <w:r>
-        <w:rPr>
-          <w:b/>
-          <w:bCs/>
-          <w:color w:val="4472C4" w:themeColor="accent1"/>
-        </w:rPr>
-        <w:t xml:space="preserve"> extraction</w:t>
-      </w:r>
-      <w:r>
-        <w:rPr>
-          <w:b/>
-          <w:bCs/>
-          <w:color w:val="4472C4" w:themeColor="accent1"/>
-        </w:rPr>
-        <w:t xml:space="preserve"> co</w:t>
-      </w:r>
-      <w:r>
-        <w:rPr>
-          <w:b/>
-          <w:bCs/>
-          <w:color w:val="4472C4" w:themeColor="accent1"/>
-        </w:rPr>
-        <w:t>de</w:t>
-      </w:r>
-      <w:r>
-        <w:rPr>
-          <w:b/>
-          <w:bCs/>
-          <w:color w:val="4472C4" w:themeColor="accent1"/>
-        </w:rPr>
-        <w:t>, iii) symptom monitoring and iv) database creation.</w:t>
+        <w:t>) heart rate extraction code, ii) respiratory rate extraction code, iii) symptom monitoring and iv) database creation.</w:t>
       </w:r>
     </w:p>
     <w:p>
@@ -753,65 +649,7 @@
           <w:bCs/>
           <w:color w:val="4472C4" w:themeColor="accent1"/>
         </w:rPr>
-        <w:t xml:space="preserve">If you are doing it in </w:t>
-      </w:r>
-      <w:r>
-        <w:rPr>
-          <w:b/>
-          <w:bCs/>
-          <w:color w:val="4472C4" w:themeColor="accent1"/>
-        </w:rPr>
-        <w:t>iOS</w:t>
-      </w:r>
-      <w:r>
-        <w:rPr>
-          <w:b/>
-          <w:bCs/>
-          <w:color w:val="4472C4" w:themeColor="accent1"/>
-        </w:rPr>
-        <w:t xml:space="preserve"> and testing the application in </w:t>
-      </w:r>
-      <w:r>
-        <w:rPr>
-          <w:b/>
-          <w:bCs/>
-          <w:color w:val="4472C4" w:themeColor="accent1"/>
-        </w:rPr>
-        <w:t xml:space="preserve">a </w:t>
-      </w:r>
-      <w:proofErr w:type="gramStart"/>
-      <w:r>
-        <w:rPr>
-          <w:b/>
-          <w:bCs/>
-          <w:color w:val="4472C4" w:themeColor="accent1"/>
-        </w:rPr>
-        <w:t>phone</w:t>
-      </w:r>
-      <w:proofErr w:type="gramEnd"/>
-      <w:r>
-        <w:rPr>
-          <w:b/>
-          <w:bCs/>
-          <w:color w:val="4472C4" w:themeColor="accent1"/>
-        </w:rPr>
-        <w:t xml:space="preserve"> then </w:t>
-      </w:r>
-      <w:r>
-        <w:rPr>
-          <w:b/>
-          <w:bCs/>
-          <w:color w:val="4472C4" w:themeColor="accent1"/>
-        </w:rPr>
-        <w:t>submit</w:t>
-      </w:r>
-      <w:r>
-        <w:rPr>
-          <w:b/>
-          <w:bCs/>
-          <w:color w:val="4472C4" w:themeColor="accent1"/>
-        </w:rPr>
-        <w:t xml:space="preserve"> the following:</w:t>
+        <w:t>If you are doing it in iOS and testing the application in a phone then submit the following:</w:t>
       </w:r>
     </w:p>
     <w:p>
@@ -888,8 +726,8 @@
 </file>
 
 <file path=word/numbering.xml><?xml version="1.0" encoding="utf-8"?>
-<w:numbering xmlns:wpc="http://schemas.microsoft.com/office/word/2010/wordprocessingCanvas" xmlns:cx="http://schemas.microsoft.com/office/drawing/2014/chartex" xmlns:cx1="http://schemas.microsoft.com/office/drawing/2015/9/8/chartex" xmlns:cx2="http://schemas.microsoft.com/office/drawing/2015/10/21/chartex" xmlns:cx3="http://schemas.microsoft.com/office/drawing/2016/5/9/chartex" xmlns:cx4="http://schemas.microsoft.com/office/drawing/2016/5/10/chartex" xmlns:cx5="http://schemas.microsoft.com/office/drawing/2016/5/11/chartex" xmlns:cx6="http://schemas.microsoft.com/office/drawing/2016/5/12/chartex" xmlns:cx7="http://schemas.microsoft.com/office/drawing/2016/5/13/chartex" xmlns:cx8="http://schemas.microsoft.com/office/drawing/2016/5/14/chartex" xmlns:mc="http://schemas.openxmlformats.org/markup-compatibility/2006" xmlns:aink="http://schemas.microsoft.com/office/drawing/2016/ink" xmlns:am3d="http://schemas.microsoft.com/office/drawing/2017/model3d" xmlns:o="urn:schemas-microsoft-com:office:office" xmlns:r="http://schemas.openxmlformats.org/officeDocument/2006/relationships" xmlns:m="http://schemas.openxmlformats.org/officeDocument/2006/math" xmlns:v="urn:schemas-microsoft-com:vml" xmlns:wp14="http://schemas.microsoft.com/office/word/2010/wordprocessingDrawing" xmlns:wp="http://schemas.openxmlformats.org/drawingml/2006/wordprocessingDrawing" xmlns:w10="urn:schemas-microsoft-com:office:word" xmlns:w="http://schemas.openxmlformats.org/wordprocessingml/2006/main" xmlns:w14="http://schemas.microsoft.com/office/word/2010/wordml" xmlns:w15="http://schemas.microsoft.com/office/word/2012/wordml" xmlns:w16cex="http://schemas.microsoft.com/office/word/2018/wordml/cex" xmlns:w16cid="http://schemas.microsoft.com/office/word/2016/wordml/cid" xmlns:w16="http://schemas.microsoft.com/office/word/2018/wordml" xmlns:w16se="http://schemas.microsoft.com/office/word/2015/wordml/symex" xmlns:wpg="http://schemas.microsoft.com/office/word/2010/wordprocessingGroup" xmlns:wpi="http://schemas.microsoft.com/office/word/2010/wordprocessingInk" xmlns:wne="http://schemas.microsoft.com/office/word/2006/wordml" xmlns:wps="http://schemas.microsoft.com/office/word/2010/wordprocessingShape" mc:Ignorable="w14 w15 w16se w16cid w16 w16cex wp14">
-  <w:abstractNum w:abstractNumId="0" w15:restartNumberingAfterBreak="0">
+<w:numbering xmlns:wpc="http://schemas.microsoft.com/office/word/2010/wordprocessingCanvas" xmlns:mc="http://schemas.openxmlformats.org/markup-compatibility/2006" xmlns:o="urn:schemas-microsoft-com:office:office" xmlns:r="http://schemas.openxmlformats.org/officeDocument/2006/relationships" xmlns:m="http://schemas.openxmlformats.org/officeDocument/2006/math" xmlns:v="urn:schemas-microsoft-com:vml" xmlns:wp14="http://schemas.microsoft.com/office/word/2010/wordprocessingDrawing" xmlns:wp="http://schemas.openxmlformats.org/drawingml/2006/wordprocessingDrawing" xmlns:w10="urn:schemas-microsoft-com:office:word" xmlns:w="http://schemas.openxmlformats.org/wordprocessingml/2006/main" xmlns:w14="http://schemas.microsoft.com/office/word/2010/wordml" xmlns:wpg="http://schemas.microsoft.com/office/word/2010/wordprocessingGroup" xmlns:wpi="http://schemas.microsoft.com/office/word/2010/wordprocessingInk" xmlns:wne="http://schemas.microsoft.com/office/word/2006/wordml" xmlns:wps="http://schemas.microsoft.com/office/word/2010/wordprocessingShape" mc:Ignorable="w14 wp14">
+  <w:abstractNum w:abstractNumId="0">
     <w:nsid w:val="45A05E60"/>
     <w:multiLevelType w:val="hybridMultilevel"/>
     <w:tmpl w:val="649C34FE"/>
@@ -978,7 +816,7 @@
       </w:pPr>
     </w:lvl>
   </w:abstractNum>
-  <w:abstractNum w:abstractNumId="1" w15:restartNumberingAfterBreak="0">
+  <w:abstractNum w:abstractNumId="1">
     <w:nsid w:val="560302BF"/>
     <w:multiLevelType w:val="hybridMultilevel"/>
     <w:tmpl w:val="A1FEF804"/>
@@ -1067,7 +905,7 @@
       </w:pPr>
     </w:lvl>
   </w:abstractNum>
-  <w:abstractNum w:abstractNumId="2" w15:restartNumberingAfterBreak="0">
+  <w:abstractNum w:abstractNumId="2">
     <w:nsid w:val="56F958B1"/>
     <w:multiLevelType w:val="hybridMultilevel"/>
     <w:tmpl w:val="649C34FE"/>
@@ -1156,7 +994,7 @@
       </w:pPr>
     </w:lvl>
   </w:abstractNum>
-  <w:abstractNum w:abstractNumId="3" w15:restartNumberingAfterBreak="0">
+  <w:abstractNum w:abstractNumId="3">
     <w:nsid w:val="660F29C4"/>
     <w:multiLevelType w:val="hybridMultilevel"/>
     <w:tmpl w:val="8AB2452C"/>
@@ -1245,7 +1083,7 @@
       </w:pPr>
     </w:lvl>
   </w:abstractNum>
-  <w:abstractNum w:abstractNumId="4" w15:restartNumberingAfterBreak="0">
+  <w:abstractNum w:abstractNumId="4">
     <w:nsid w:val="75EB0C82"/>
     <w:multiLevelType w:val="hybridMultilevel"/>
     <w:tmpl w:val="8F94952A"/>
@@ -1353,7 +1191,7 @@
 </file>
 
 <file path=word/styles.xml><?xml version="1.0" encoding="utf-8"?>
-<w:styles xmlns:mc="http://schemas.openxmlformats.org/markup-compatibility/2006" xmlns:r="http://schemas.openxmlformats.org/officeDocument/2006/relationships" xmlns:w="http://schemas.openxmlformats.org/wordprocessingml/2006/main" xmlns:w14="http://schemas.microsoft.com/office/word/2010/wordml" xmlns:w15="http://schemas.microsoft.com/office/word/2012/wordml" xmlns:w16cex="http://schemas.microsoft.com/office/word/2018/wordml/cex" xmlns:w16cid="http://schemas.microsoft.com/office/word/2016/wordml/cid" xmlns:w16="http://schemas.microsoft.com/office/word/2018/wordml" xmlns:w16se="http://schemas.microsoft.com/office/word/2015/wordml/symex" mc:Ignorable="w14 w15 w16se w16cid w16 w16cex">
+<w:styles xmlns:mc="http://schemas.openxmlformats.org/markup-compatibility/2006" xmlns:r="http://schemas.openxmlformats.org/officeDocument/2006/relationships" xmlns:w="http://schemas.openxmlformats.org/wordprocessingml/2006/main" xmlns:w14="http://schemas.microsoft.com/office/word/2010/wordml" mc:Ignorable="w14">
   <w:docDefaults>
     <w:rPrDefault>
       <w:rPr>
@@ -1369,383 +1207,144 @@
       </w:pPr>
     </w:pPrDefault>
   </w:docDefaults>
-  <w:latentStyles w:defLockedState="0" w:defUIPriority="99" w:defSemiHidden="0" w:defUnhideWhenUsed="0" w:defQFormat="0" w:count="376">
-    <w:lsdException w:name="Normal" w:uiPriority="0" w:qFormat="1"/>
-    <w:lsdException w:name="heading 1" w:uiPriority="9" w:qFormat="1"/>
-    <w:lsdException w:name="heading 2" w:semiHidden="1" w:uiPriority="9" w:unhideWhenUsed="1" w:qFormat="1"/>
-    <w:lsdException w:name="heading 3" w:semiHidden="1" w:uiPriority="9" w:unhideWhenUsed="1" w:qFormat="1"/>
-    <w:lsdException w:name="heading 4" w:semiHidden="1" w:uiPriority="9" w:unhideWhenUsed="1" w:qFormat="1"/>
-    <w:lsdException w:name="heading 5" w:semiHidden="1" w:uiPriority="9" w:unhideWhenUsed="1" w:qFormat="1"/>
-    <w:lsdException w:name="heading 6" w:semiHidden="1" w:uiPriority="9" w:unhideWhenUsed="1" w:qFormat="1"/>
-    <w:lsdException w:name="heading 7" w:semiHidden="1" w:uiPriority="9" w:unhideWhenUsed="1" w:qFormat="1"/>
-    <w:lsdException w:name="heading 8" w:semiHidden="1" w:uiPriority="9" w:unhideWhenUsed="1" w:qFormat="1"/>
-    <w:lsdException w:name="heading 9" w:semiHidden="1" w:uiPriority="9" w:unhideWhenUsed="1" w:qFormat="1"/>
-    <w:lsdException w:name="index 1" w:semiHidden="1" w:unhideWhenUsed="1"/>
-    <w:lsdException w:name="index 2" w:semiHidden="1" w:unhideWhenUsed="1"/>
-    <w:lsdException w:name="index 3" w:semiHidden="1" w:unhideWhenUsed="1"/>
-    <w:lsdException w:name="index 4" w:semiHidden="1" w:unhideWhenUsed="1"/>
-    <w:lsdException w:name="index 5" w:semiHidden="1" w:unhideWhenUsed="1"/>
-    <w:lsdException w:name="index 6" w:semiHidden="1" w:unhideWhenUsed="1"/>
-    <w:lsdException w:name="index 7" w:semiHidden="1" w:unhideWhenUsed="1"/>
-    <w:lsdException w:name="index 8" w:semiHidden="1" w:unhideWhenUsed="1"/>
-    <w:lsdException w:name="index 9" w:semiHidden="1" w:unhideWhenUsed="1"/>
-    <w:lsdException w:name="toc 1" w:semiHidden="1" w:uiPriority="39" w:unhideWhenUsed="1"/>
-    <w:lsdException w:name="toc 2" w:semiHidden="1" w:uiPriority="39" w:unhideWhenUsed="1"/>
-    <w:lsdException w:name="toc 3" w:semiHidden="1" w:uiPriority="39" w:unhideWhenUsed="1"/>
-    <w:lsdException w:name="toc 4" w:semiHidden="1" w:uiPriority="39" w:unhideWhenUsed="1"/>
-    <w:lsdException w:name="toc 5" w:semiHidden="1" w:uiPriority="39" w:unhideWhenUsed="1"/>
-    <w:lsdException w:name="toc 6" w:semiHidden="1" w:uiPriority="39" w:unhideWhenUsed="1"/>
-    <w:lsdException w:name="toc 7" w:semiHidden="1" w:uiPriority="39" w:unhideWhenUsed="1"/>
-    <w:lsdException w:name="toc 8" w:semiHidden="1" w:uiPriority="39" w:unhideWhenUsed="1"/>
-    <w:lsdException w:name="toc 9" w:semiHidden="1" w:uiPriority="39" w:unhideWhenUsed="1"/>
-    <w:lsdException w:name="Normal Indent" w:semiHidden="1" w:unhideWhenUsed="1"/>
-    <w:lsdException w:name="footnote text" w:semiHidden="1" w:unhideWhenUsed="1"/>
-    <w:lsdException w:name="annotation text" w:semiHidden="1" w:unhideWhenUsed="1"/>
-    <w:lsdException w:name="header" w:semiHidden="1" w:unhideWhenUsed="1"/>
-    <w:lsdException w:name="footer" w:semiHidden="1" w:unhideWhenUsed="1"/>
-    <w:lsdException w:name="index heading" w:semiHidden="1" w:unhideWhenUsed="1"/>
-    <w:lsdException w:name="caption" w:semiHidden="1" w:uiPriority="35" w:unhideWhenUsed="1" w:qFormat="1"/>
-    <w:lsdException w:name="table of figures" w:semiHidden="1" w:unhideWhenUsed="1"/>
-    <w:lsdException w:name="envelope address" w:semiHidden="1" w:unhideWhenUsed="1"/>
-    <w:lsdException w:name="envelope return" w:semiHidden="1" w:unhideWhenUsed="1"/>
-    <w:lsdException w:name="footnote reference" w:semiHidden="1" w:unhideWhenUsed="1"/>
-    <w:lsdException w:name="annotation reference" w:semiHidden="1" w:unhideWhenUsed="1"/>
-    <w:lsdException w:name="line number" w:semiHidden="1" w:unhideWhenUsed="1"/>
-    <w:lsdException w:name="page number" w:semiHidden="1" w:unhideWhenUsed="1"/>
-    <w:lsdException w:name="endnote reference" w:semiHidden="1" w:unhideWhenUsed="1"/>
-    <w:lsdException w:name="endnote text" w:semiHidden="1" w:unhideWhenUsed="1"/>
-    <w:lsdException w:name="table of authorities" w:semiHidden="1" w:unhideWhenUsed="1"/>
-    <w:lsdException w:name="macro" w:semiHidden="1" w:unhideWhenUsed="1"/>
-    <w:lsdException w:name="toa heading" w:semiHidden="1" w:unhideWhenUsed="1"/>
-    <w:lsdException w:name="List" w:semiHidden="1" w:unhideWhenUsed="1"/>
-    <w:lsdException w:name="List Bullet" w:semiHidden="1" w:unhideWhenUsed="1"/>
-    <w:lsdException w:name="List Number" w:semiHidden="1" w:unhideWhenUsed="1"/>
-    <w:lsdException w:name="List 2" w:semiHidden="1" w:unhideWhenUsed="1"/>
-    <w:lsdException w:name="List 3" w:semiHidden="1" w:unhideWhenUsed="1"/>
-    <w:lsdException w:name="List 4" w:semiHidden="1" w:unhideWhenUsed="1"/>
-    <w:lsdException w:name="List 5" w:semiHidden="1" w:unhideWhenUsed="1"/>
-    <w:lsdException w:name="List Bullet 2" w:semiHidden="1" w:unhideWhenUsed="1"/>
-    <w:lsdException w:name="List Bullet 3" w:semiHidden="1" w:unhideWhenUsed="1"/>
-    <w:lsdException w:name="List Bullet 4" w:semiHidden="1" w:unhideWhenUsed="1"/>
-    <w:lsdException w:name="List Bullet 5" w:semiHidden="1" w:unhideWhenUsed="1"/>
-    <w:lsdException w:name="List Number 2" w:semiHidden="1" w:unhideWhenUsed="1"/>
-    <w:lsdException w:name="List Number 3" w:semiHidden="1" w:unhideWhenUsed="1"/>
-    <w:lsdException w:name="List Number 4" w:semiHidden="1" w:unhideWhenUsed="1"/>
-    <w:lsdException w:name="List Number 5" w:semiHidden="1" w:unhideWhenUsed="1"/>
-    <w:lsdException w:name="Title" w:uiPriority="10" w:qFormat="1"/>
-    <w:lsdException w:name="Closing" w:semiHidden="1" w:unhideWhenUsed="1"/>
-    <w:lsdException w:name="Signature" w:semiHidden="1" w:unhideWhenUsed="1"/>
-    <w:lsdException w:name="Default Paragraph Font" w:semiHidden="1" w:uiPriority="1" w:unhideWhenUsed="1"/>
-    <w:lsdException w:name="Body Text" w:semiHidden="1" w:unhideWhenUsed="1"/>
-    <w:lsdException w:name="Body Text Indent" w:semiHidden="1" w:unhideWhenUsed="1"/>
-    <w:lsdException w:name="List Continue" w:semiHidden="1" w:unhideWhenUsed="1"/>
-    <w:lsdException w:name="List Continue 2" w:semiHidden="1" w:unhideWhenUsed="1"/>
-    <w:lsdException w:name="List Continue 3" w:semiHidden="1" w:unhideWhenUsed="1"/>
-    <w:lsdException w:name="List Continue 4" w:semiHidden="1" w:unhideWhenUsed="1"/>
-    <w:lsdException w:name="List Continue 5" w:semiHidden="1" w:unhideWhenUsed="1"/>
-    <w:lsdException w:name="Message Header" w:semiHidden="1" w:unhideWhenUsed="1"/>
-    <w:lsdException w:name="Subtitle" w:uiPriority="11" w:qFormat="1"/>
-    <w:lsdException w:name="Salutation" w:semiHidden="1" w:unhideWhenUsed="1"/>
-    <w:lsdException w:name="Date" w:semiHidden="1" w:unhideWhenUsed="1"/>
-    <w:lsdException w:name="Body Text First Indent" w:semiHidden="1" w:unhideWhenUsed="1"/>
-    <w:lsdException w:name="Body Text First Indent 2" w:semiHidden="1" w:unhideWhenUsed="1"/>
-    <w:lsdException w:name="Note Heading" w:semiHidden="1" w:unhideWhenUsed="1"/>
-    <w:lsdException w:name="Body Text 2" w:semiHidden="1" w:unhideWhenUsed="1"/>
-    <w:lsdException w:name="Body Text 3" w:semiHidden="1" w:unhideWhenUsed="1"/>
-    <w:lsdException w:name="Body Text Indent 2" w:semiHidden="1" w:unhideWhenUsed="1"/>
-    <w:lsdException w:name="Body Text Indent 3" w:semiHidden="1" w:unhideWhenUsed="1"/>
-    <w:lsdException w:name="Block Text" w:semiHidden="1" w:unhideWhenUsed="1"/>
-    <w:lsdException w:name="Hyperlink" w:semiHidden="1" w:unhideWhenUsed="1"/>
-    <w:lsdException w:name="FollowedHyperlink" w:semiHidden="1" w:unhideWhenUsed="1"/>
-    <w:lsdException w:name="Strong" w:uiPriority="22" w:qFormat="1"/>
-    <w:lsdException w:name="Emphasis" w:uiPriority="20" w:qFormat="1"/>
-    <w:lsdException w:name="Document Map" w:semiHidden="1" w:unhideWhenUsed="1"/>
-    <w:lsdException w:name="Plain Text" w:semiHidden="1" w:unhideWhenUsed="1"/>
-    <w:lsdException w:name="E-mail Signature" w:semiHidden="1" w:unhideWhenUsed="1"/>
-    <w:lsdException w:name="HTML Top of Form" w:semiHidden="1" w:unhideWhenUsed="1"/>
-    <w:lsdException w:name="HTML Bottom of Form" w:semiHidden="1" w:unhideWhenUsed="1"/>
-    <w:lsdException w:name="Normal (Web)" w:semiHidden="1" w:unhideWhenUsed="1"/>
-    <w:lsdException w:name="HTML Acronym" w:semiHidden="1" w:unhideWhenUsed="1"/>
-    <w:lsdException w:name="HTML Address" w:semiHidden="1" w:unhideWhenUsed="1"/>
-    <w:lsdException w:name="HTML Cite" w:semiHidden="1" w:unhideWhenUsed="1"/>
-    <w:lsdException w:name="HTML Code" w:semiHidden="1" w:unhideWhenUsed="1"/>
-    <w:lsdException w:name="HTML Definition" w:semiHidden="1" w:unhideWhenUsed="1"/>
-    <w:lsdException w:name="HTML Keyboard" w:semiHidden="1" w:unhideWhenUsed="1"/>
-    <w:lsdException w:name="HTML Preformatted" w:semiHidden="1" w:unhideWhenUsed="1"/>
-    <w:lsdException w:name="HTML Sample" w:semiHidden="1" w:unhideWhenUsed="1"/>
-    <w:lsdException w:name="HTML Typewriter" w:semiHidden="1" w:unhideWhenUsed="1"/>
-    <w:lsdException w:name="HTML Variable" w:semiHidden="1" w:unhideWhenUsed="1"/>
-    <w:lsdException w:name="Normal Table" w:semiHidden="1" w:unhideWhenUsed="1"/>
-    <w:lsdException w:name="annotation subject" w:semiHidden="1" w:unhideWhenUsed="1"/>
-    <w:lsdException w:name="No List" w:semiHidden="1" w:unhideWhenUsed="1"/>
-    <w:lsdException w:name="Outline List 1" w:semiHidden="1" w:unhideWhenUsed="1"/>
-    <w:lsdException w:name="Outline List 2" w:semiHidden="1" w:unhideWhenUsed="1"/>
-    <w:lsdException w:name="Outline List 3" w:semiHidden="1" w:unhideWhenUsed="1"/>
-    <w:lsdException w:name="Table Simple 1" w:semiHidden="1" w:unhideWhenUsed="1"/>
-    <w:lsdException w:name="Table Simple 2" w:semiHidden="1" w:unhideWhenUsed="1"/>
-    <w:lsdException w:name="Table Simple 3" w:semiHidden="1" w:unhideWhenUsed="1"/>
-    <w:lsdException w:name="Table Classic 1" w:semiHidden="1" w:unhideWhenUsed="1"/>
-    <w:lsdException w:name="Table Classic 2" w:semiHidden="1" w:unhideWhenUsed="1"/>
-    <w:lsdException w:name="Table Classic 3" w:semiHidden="1" w:unhideWhenUsed="1"/>
-    <w:lsdException w:name="Table Classic 4" w:semiHidden="1" w:unhideWhenUsed="1"/>
-    <w:lsdException w:name="Table Colorful 1" w:semiHidden="1" w:unhideWhenUsed="1"/>
-    <w:lsdException w:name="Table Colorful 2" w:semiHidden="1" w:unhideWhenUsed="1"/>
-    <w:lsdException w:name="Table Colorful 3" w:semiHidden="1" w:unhideWhenUsed="1"/>
-    <w:lsdException w:name="Table Columns 1" w:semiHidden="1" w:unhideWhenUsed="1"/>
-    <w:lsdException w:name="Table Columns 2" w:semiHidden="1" w:unhideWhenUsed="1"/>
-    <w:lsdException w:name="Table Columns 3" w:semiHidden="1" w:unhideWhenUsed="1"/>
-    <w:lsdException w:name="Table Columns 4" w:semiHidden="1" w:unhideWhenUsed="1"/>
-    <w:lsdException w:name="Table Columns 5" w:semiHidden="1" w:unhideWhenUsed="1"/>
-    <w:lsdException w:name="Table Grid 1" w:semiHidden="1" w:unhideWhenUsed="1"/>
-    <w:lsdException w:name="Table Grid 2" w:semiHidden="1" w:unhideWhenUsed="1"/>
-    <w:lsdException w:name="Table Grid 3" w:semiHidden="1" w:unhideWhenUsed="1"/>
-    <w:lsdException w:name="Table Grid 4" w:semiHidden="1" w:unhideWhenUsed="1"/>
-    <w:lsdException w:name="Table Grid 5" w:semiHidden="1" w:unhideWhenUsed="1"/>
-    <w:lsdException w:name="Table Grid 6" w:semiHidden="1" w:unhideWhenUsed="1"/>
-    <w:lsdException w:name="Table Grid 7" w:semiHidden="1" w:unhideWhenUsed="1"/>
-    <w:lsdException w:name="Table Grid 8" w:semiHidden="1" w:unhideWhenUsed="1"/>
-    <w:lsdException w:name="Table List 1" w:semiHidden="1" w:unhideWhenUsed="1"/>
-    <w:lsdException w:name="Table List 2" w:semiHidden="1" w:unhideWhenUsed="1"/>
-    <w:lsdException w:name="Table List 3" w:semiHidden="1" w:unhideWhenUsed="1"/>
-    <w:lsdException w:name="Table List 4" w:semiHidden="1" w:unhideWhenUsed="1"/>
-    <w:lsdException w:name="Table List 5" w:semiHidden="1" w:unhideWhenUsed="1"/>
-    <w:lsdException w:name="Table List 6" w:semiHidden="1" w:unhideWhenUsed="1"/>
-    <w:lsdException w:name="Table List 7" w:semiHidden="1" w:unhideWhenUsed="1"/>
-    <w:lsdException w:name="Table List 8" w:semiHidden="1" w:unhideWhenUsed="1"/>
-    <w:lsdException w:name="Table 3D effects 1" w:semiHidden="1" w:unhideWhenUsed="1"/>
-    <w:lsdException w:name="Table 3D effects 2" w:semiHidden="1" w:unhideWhenUsed="1"/>
-    <w:lsdException w:name="Table 3D effects 3" w:semiHidden="1" w:unhideWhenUsed="1"/>
-    <w:lsdException w:name="Table Contemporary" w:semiHidden="1" w:unhideWhenUsed="1"/>
-    <w:lsdException w:name="Table Elegant" w:semiHidden="1" w:unhideWhenUsed="1"/>
-    <w:lsdException w:name="Table Professional" w:semiHidden="1" w:unhideWhenUsed="1"/>
-    <w:lsdException w:name="Table Subtle 1" w:semiHidden="1" w:unhideWhenUsed="1"/>
-    <w:lsdException w:name="Table Subtle 2" w:semiHidden="1" w:unhideWhenUsed="1"/>
-    <w:lsdException w:name="Table Web 1" w:semiHidden="1" w:unhideWhenUsed="1"/>
-    <w:lsdException w:name="Table Web 2" w:semiHidden="1" w:unhideWhenUsed="1"/>
-    <w:lsdException w:name="Table Web 3" w:semiHidden="1" w:unhideWhenUsed="1"/>
-    <w:lsdException w:name="Balloon Text" w:semiHidden="1" w:unhideWhenUsed="1"/>
-    <w:lsdException w:name="Table Grid" w:uiPriority="39"/>
-    <w:lsdException w:name="Table Theme" w:semiHidden="1" w:unhideWhenUsed="1"/>
-    <w:lsdException w:name="Placeholder Text" w:semiHidden="1"/>
-    <w:lsdException w:name="No Spacing" w:uiPriority="1" w:qFormat="1"/>
-    <w:lsdException w:name="Light Shading" w:uiPriority="60"/>
-    <w:lsdException w:name="Light List" w:uiPriority="61"/>
-    <w:lsdException w:name="Light Grid" w:uiPriority="62"/>
-    <w:lsdException w:name="Medium Shading 1" w:uiPriority="63"/>
-    <w:lsdException w:name="Medium Shading 2" w:uiPriority="64"/>
-    <w:lsdException w:name="Medium List 1" w:uiPriority="65"/>
-    <w:lsdException w:name="Medium List 2" w:uiPriority="66"/>
-    <w:lsdException w:name="Medium Grid 1" w:uiPriority="67"/>
-    <w:lsdException w:name="Medium Grid 2" w:uiPriority="68"/>
-    <w:lsdException w:name="Medium Grid 3" w:uiPriority="69"/>
-    <w:lsdException w:name="Dark List" w:uiPriority="70"/>
-    <w:lsdException w:name="Colorful Shading" w:uiPriority="71"/>
-    <w:lsdException w:name="Colorful List" w:uiPriority="72"/>
-    <w:lsdException w:name="Colorful Grid" w:uiPriority="73"/>
-    <w:lsdException w:name="Light Shading Accent 1" w:uiPriority="60"/>
-    <w:lsdException w:name="Light List Accent 1" w:uiPriority="61"/>
-    <w:lsdException w:name="Light Grid Accent 1" w:uiPriority="62"/>
-    <w:lsdException w:name="Medium Shading 1 Accent 1" w:uiPriority="63"/>
-    <w:lsdException w:name="Medium Shading 2 Accent 1" w:uiPriority="64"/>
-    <w:lsdException w:name="Medium List 1 Accent 1" w:uiPriority="65"/>
-    <w:lsdException w:name="Revision" w:semiHidden="1"/>
-    <w:lsdException w:name="List Paragraph" w:uiPriority="34" w:qFormat="1"/>
-    <w:lsdException w:name="Quote" w:uiPriority="29" w:qFormat="1"/>
-    <w:lsdException w:name="Intense Quote" w:uiPriority="30" w:qFormat="1"/>
-    <w:lsdException w:name="Medium List 2 Accent 1" w:uiPriority="66"/>
-    <w:lsdException w:name="Medium Grid 1 Accent 1" w:uiPriority="67"/>
-    <w:lsdException w:name="Medium Grid 2 Accent 1" w:uiPriority="68"/>
-    <w:lsdException w:name="Medium Grid 3 Accent 1" w:uiPriority="69"/>
-    <w:lsdException w:name="Dark List Accent 1" w:uiPriority="70"/>
-    <w:lsdException w:name="Colorful Shading Accent 1" w:uiPriority="71"/>
-    <w:lsdException w:name="Colorful List Accent 1" w:uiPriority="72"/>
-    <w:lsdException w:name="Colorful Grid Accent 1" w:uiPriority="73"/>
-    <w:lsdException w:name="Light Shading Accent 2" w:uiPriority="60"/>
-    <w:lsdException w:name="Light List Accent 2" w:uiPriority="61"/>
-    <w:lsdException w:name="Light Grid Accent 2" w:uiPriority="62"/>
-    <w:lsdException w:name="Medium Shading 1 Accent 2" w:uiPriority="63"/>
-    <w:lsdException w:name="Medium Shading 2 Accent 2" w:uiPriority="64"/>
-    <w:lsdException w:name="Medium List 1 Accent 2" w:uiPriority="65"/>
-    <w:lsdException w:name="Medium List 2 Accent 2" w:uiPriority="66"/>
-    <w:lsdException w:name="Medium Grid 1 Accent 2" w:uiPriority="67"/>
-    <w:lsdException w:name="Medium Grid 2 Accent 2" w:uiPriority="68"/>
-    <w:lsdException w:name="Medium Grid 3 Accent 2" w:uiPriority="69"/>
-    <w:lsdException w:name="Dark List Accent 2" w:uiPriority="70"/>
-    <w:lsdException w:name="Colorful Shading Accent 2" w:uiPriority="71"/>
-    <w:lsdException w:name="Colorful List Accent 2" w:uiPriority="72"/>
-    <w:lsdException w:name="Colorful Grid Accent 2" w:uiPriority="73"/>
-    <w:lsdException w:name="Light Shading Accent 3" w:uiPriority="60"/>
-    <w:lsdException w:name="Light List Accent 3" w:uiPriority="61"/>
-    <w:lsdException w:name="Light Grid Accent 3" w:uiPriority="62"/>
-    <w:lsdException w:name="Medium Shading 1 Accent 3" w:uiPriority="63"/>
-    <w:lsdException w:name="Medium Shading 2 Accent 3" w:uiPriority="64"/>
-    <w:lsdException w:name="Medium List 1 Accent 3" w:uiPriority="65"/>
-    <w:lsdException w:name="Medium List 2 Accent 3" w:uiPriority="66"/>
-    <w:lsdException w:name="Medium Grid 1 Accent 3" w:uiPriority="67"/>
-    <w:lsdException w:name="Medium Grid 2 Accent 3" w:uiPriority="68"/>
-    <w:lsdException w:name="Medium Grid 3 Accent 3" w:uiPriority="69"/>
-    <w:lsdException w:name="Dark List Accent 3" w:uiPriority="70"/>
-    <w:lsdException w:name="Colorful Shading Accent 3" w:uiPriority="71"/>
-    <w:lsdException w:name="Colorful List Accent 3" w:uiPriority="72"/>
-    <w:lsdException w:name="Colorful Grid Accent 3" w:uiPriority="73"/>
-    <w:lsdException w:name="Light Shading Accent 4" w:uiPriority="60"/>
-    <w:lsdException w:name="Light List Accent 4" w:uiPriority="61"/>
-    <w:lsdException w:name="Light Grid Accent 4" w:uiPriority="62"/>
-    <w:lsdException w:name="Medium Shading 1 Accent 4" w:uiPriority="63"/>
-    <w:lsdException w:name="Medium Shading 2 Accent 4" w:uiPriority="64"/>
-    <w:lsdException w:name="Medium List 1 Accent 4" w:uiPriority="65"/>
-    <w:lsdException w:name="Medium List 2 Accent 4" w:uiPriority="66"/>
-    <w:lsdException w:name="Medium Grid 1 Accent 4" w:uiPriority="67"/>
-    <w:lsdException w:name="Medium Grid 2 Accent 4" w:uiPriority="68"/>
-    <w:lsdException w:name="Medium Grid 3 Accent 4" w:uiPriority="69"/>
-    <w:lsdException w:name="Dark List Accent 4" w:uiPriority="70"/>
-    <w:lsdException w:name="Colorful Shading Accent 4" w:uiPriority="71"/>
-    <w:lsdException w:name="Colorful List Accent 4" w:uiPriority="72"/>
-    <w:lsdException w:name="Colorful Grid Accent 4" w:uiPriority="73"/>
-    <w:lsdException w:name="Light Shading Accent 5" w:uiPriority="60"/>
-    <w:lsdException w:name="Light List Accent 5" w:uiPriority="61"/>
-    <w:lsdException w:name="Light Grid Accent 5" w:uiPriority="62"/>
-    <w:lsdException w:name="Medium Shading 1 Accent 5" w:uiPriority="63"/>
-    <w:lsdException w:name="Medium Shading 2 Accent 5" w:uiPriority="64"/>
-    <w:lsdException w:name="Medium List 1 Accent 5" w:uiPriority="65"/>
-    <w:lsdException w:name="Medium List 2 Accent 5" w:uiPriority="66"/>
-    <w:lsdException w:name="Medium Grid 1 Accent 5" w:uiPriority="67"/>
-    <w:lsdException w:name="Medium Grid 2 Accent 5" w:uiPriority="68"/>
-    <w:lsdException w:name="Medium Grid 3 Accent 5" w:uiPriority="69"/>
-    <w:lsdException w:name="Dark List Accent 5" w:uiPriority="70"/>
-    <w:lsdException w:name="Colorful Shading Accent 5" w:uiPriority="71"/>
-    <w:lsdException w:name="Colorful List Accent 5" w:uiPriority="72"/>
-    <w:lsdException w:name="Colorful Grid Accent 5" w:uiPriority="73"/>
-    <w:lsdException w:name="Light Shading Accent 6" w:uiPriority="60"/>
-    <w:lsdException w:name="Light List Accent 6" w:uiPriority="61"/>
-    <w:lsdException w:name="Light Grid Accent 6" w:uiPriority="62"/>
-    <w:lsdException w:name="Medium Shading 1 Accent 6" w:uiPriority="63"/>
-    <w:lsdException w:name="Medium Shading 2 Accent 6" w:uiPriority="64"/>
-    <w:lsdException w:name="Medium List 1 Accent 6" w:uiPriority="65"/>
-    <w:lsdException w:name="Medium List 2 Accent 6" w:uiPriority="66"/>
-    <w:lsdException w:name="Medium Grid 1 Accent 6" w:uiPriority="67"/>
-    <w:lsdException w:name="Medium Grid 2 Accent 6" w:uiPriority="68"/>
-    <w:lsdException w:name="Medium Grid 3 Accent 6" w:uiPriority="69"/>
-    <w:lsdException w:name="Dark List Accent 6" w:uiPriority="70"/>
-    <w:lsdException w:name="Colorful Shading Accent 6" w:uiPriority="71"/>
-    <w:lsdException w:name="Colorful List Accent 6" w:uiPriority="72"/>
-    <w:lsdException w:name="Colorful Grid Accent 6" w:uiPriority="73"/>
-    <w:lsdException w:name="Subtle Emphasis" w:uiPriority="19" w:qFormat="1"/>
-    <w:lsdException w:name="Intense Emphasis" w:uiPriority="21" w:qFormat="1"/>
-    <w:lsdException w:name="Subtle Reference" w:uiPriority="31" w:qFormat="1"/>
-    <w:lsdException w:name="Intense Reference" w:uiPriority="32" w:qFormat="1"/>
-    <w:lsdException w:name="Book Title" w:uiPriority="33" w:qFormat="1"/>
-    <w:lsdException w:name="Bibliography" w:semiHidden="1" w:uiPriority="37" w:unhideWhenUsed="1"/>
-    <w:lsdException w:name="TOC Heading" w:semiHidden="1" w:uiPriority="39" w:unhideWhenUsed="1" w:qFormat="1"/>
-    <w:lsdException w:name="Plain Table 1" w:uiPriority="41"/>
-    <w:lsdException w:name="Plain Table 2" w:uiPriority="42"/>
-    <w:lsdException w:name="Plain Table 3" w:uiPriority="43"/>
-    <w:lsdException w:name="Plain Table 4" w:uiPriority="44"/>
-    <w:lsdException w:name="Plain Table 5" w:uiPriority="45"/>
-    <w:lsdException w:name="Grid Table Light" w:uiPriority="40"/>
-    <w:lsdException w:name="Grid Table 1 Light" w:uiPriority="46"/>
-    <w:lsdException w:name="Grid Table 2" w:uiPriority="47"/>
-    <w:lsdException w:name="Grid Table 3" w:uiPriority="48"/>
-    <w:lsdException w:name="Grid Table 4" w:uiPriority="49"/>
-    <w:lsdException w:name="Grid Table 5 Dark" w:uiPriority="50"/>
-    <w:lsdException w:name="Grid Table 6 Colorful" w:uiPriority="51"/>
-    <w:lsdException w:name="Grid Table 7 Colorful" w:uiPriority="52"/>
-    <w:lsdException w:name="Grid Table 1 Light Accent 1" w:uiPriority="46"/>
-    <w:lsdException w:name="Grid Table 2 Accent 1" w:uiPriority="47"/>
-    <w:lsdException w:name="Grid Table 3 Accent 1" w:uiPriority="48"/>
-    <w:lsdException w:name="Grid Table 4 Accent 1" w:uiPriority="49"/>
-    <w:lsdException w:name="Grid Table 5 Dark Accent 1" w:uiPriority="50"/>
-    <w:lsdException w:name="Grid Table 6 Colorful Accent 1" w:uiPriority="51"/>
-    <w:lsdException w:name="Grid Table 7 Colorful Accent 1" w:uiPriority="52"/>
-    <w:lsdException w:name="Grid Table 1 Light Accent 2" w:uiPriority="46"/>
-    <w:lsdException w:name="Grid Table 2 Accent 2" w:uiPriority="47"/>
-    <w:lsdException w:name="Grid Table 3 Accent 2" w:uiPriority="48"/>
-    <w:lsdException w:name="Grid Table 4 Accent 2" w:uiPriority="49"/>
-    <w:lsdException w:name="Grid Table 5 Dark Accent 2" w:uiPriority="50"/>
-    <w:lsdException w:name="Grid Table 6 Colorful Accent 2" w:uiPriority="51"/>
-    <w:lsdException w:name="Grid Table 7 Colorful Accent 2" w:uiPriority="52"/>
-    <w:lsdException w:name="Grid Table 1 Light Accent 3" w:uiPriority="46"/>
-    <w:lsdException w:name="Grid Table 2 Accent 3" w:uiPriority="47"/>
-    <w:lsdException w:name="Grid Table 3 Accent 3" w:uiPriority="48"/>
-    <w:lsdException w:name="Grid Table 4 Accent 3" w:uiPriority="49"/>
-    <w:lsdException w:name="Grid Table 5 Dark Accent 3" w:uiPriority="50"/>
-    <w:lsdException w:name="Grid Table 6 Colorful Accent 3" w:uiPriority="51"/>
-    <w:lsdException w:name="Grid Table 7 Colorful Accent 3" w:uiPriority="52"/>
-    <w:lsdException w:name="Grid Table 1 Light Accent 4" w:uiPriority="46"/>
-    <w:lsdException w:name="Grid Table 2 Accent 4" w:uiPriority="47"/>
-    <w:lsdException w:name="Grid Table 3 Accent 4" w:uiPriority="48"/>
-    <w:lsdException w:name="Grid Table 4 Accent 4" w:uiPriority="49"/>
-    <w:lsdException w:name="Grid Table 5 Dark Accent 4" w:uiPriority="50"/>
-    <w:lsdException w:name="Grid Table 6 Colorful Accent 4" w:uiPriority="51"/>
-    <w:lsdException w:name="Grid Table 7 Colorful Accent 4" w:uiPriority="52"/>
-    <w:lsdException w:name="Grid Table 1 Light Accent 5" w:uiPriority="46"/>
-    <w:lsdException w:name="Grid Table 2 Accent 5" w:uiPriority="47"/>
-    <w:lsdException w:name="Grid Table 3 Accent 5" w:uiPriority="48"/>
-    <w:lsdException w:name="Grid Table 4 Accent 5" w:uiPriority="49"/>
-    <w:lsdException w:name="Grid Table 5 Dark Accent 5" w:uiPriority="50"/>
-    <w:lsdException w:name="Grid Table 6 Colorful Accent 5" w:uiPriority="51"/>
-    <w:lsdException w:name="Grid Table 7 Colorful Accent 5" w:uiPriority="52"/>
-    <w:lsdException w:name="Grid Table 1 Light Accent 6" w:uiPriority="46"/>
-    <w:lsdException w:name="Grid Table 2 Accent 6" w:uiPriority="47"/>
-    <w:lsdException w:name="Grid Table 3 Accent 6" w:uiPriority="48"/>
-    <w:lsdException w:name="Grid Table 4 Accent 6" w:uiPriority="49"/>
-    <w:lsdException w:name="Grid Table 5 Dark Accent 6" w:uiPriority="50"/>
-    <w:lsdException w:name="Grid Table 6 Colorful Accent 6" w:uiPriority="51"/>
-    <w:lsdException w:name="Grid Table 7 Colorful Accent 6" w:uiPriority="52"/>
-    <w:lsdException w:name="List Table 1 Light" w:uiPriority="46"/>
-    <w:lsdException w:name="List Table 2" w:uiPriority="47"/>
-    <w:lsdException w:name="List Table 3" w:uiPriority="48"/>
-    <w:lsdException w:name="List Table 4" w:uiPriority="49"/>
-    <w:lsdException w:name="List Table 5 Dark" w:uiPriority="50"/>
-    <w:lsdException w:name="List Table 6 Colorful" w:uiPriority="51"/>
-    <w:lsdException w:name="List Table 7 Colorful" w:uiPriority="52"/>
-    <w:lsdException w:name="List Table 1 Light Accent 1" w:uiPriority="46"/>
-    <w:lsdException w:name="List Table 2 Accent 1" w:uiPriority="47"/>
-    <w:lsdException w:name="List Table 3 Accent 1" w:uiPriority="48"/>
-    <w:lsdException w:name="List Table 4 Accent 1" w:uiPriority="49"/>
-    <w:lsdException w:name="List Table 5 Dark Accent 1" w:uiPriority="50"/>
-    <w:lsdException w:name="List Table 6 Colorful Accent 1" w:uiPriority="51"/>
-    <w:lsdException w:name="List Table 7 Colorful Accent 1" w:uiPriority="52"/>
-    <w:lsdException w:name="List Table 1 Light Accent 2" w:uiPriority="46"/>
-    <w:lsdException w:name="List Table 2 Accent 2" w:uiPriority="47"/>
-    <w:lsdException w:name="List Table 3 Accent 2" w:uiPriority="48"/>
-    <w:lsdException w:name="List Table 4 Accent 2" w:uiPriority="49"/>
-    <w:lsdException w:name="List Table 5 Dark Accent 2" w:uiPriority="50"/>
-    <w:lsdException w:name="List Table 6 Colorful Accent 2" w:uiPriority="51"/>
-    <w:lsdException w:name="List Table 7 Colorful Accent 2" w:uiPriority="52"/>
-    <w:lsdException w:name="List Table 1 Light Accent 3" w:uiPriority="46"/>
-    <w:lsdException w:name="List Table 2 Accent 3" w:uiPriority="47"/>
-    <w:lsdException w:name="List Table 3 Accent 3" w:uiPriority="48"/>
-    <w:lsdException w:name="List Table 4 Accent 3" w:uiPriority="49"/>
-    <w:lsdException w:name="List Table 5 Dark Accent 3" w:uiPriority="50"/>
-    <w:lsdException w:name="List Table 6 Colorful Accent 3" w:uiPriority="51"/>
-    <w:lsdException w:name="List Table 7 Colorful Accent 3" w:uiPriority="52"/>
-    <w:lsdException w:name="List Table 1 Light Accent 4" w:uiPriority="46"/>
-    <w:lsdException w:name="List Table 2 Accent 4" w:uiPriority="47"/>
-    <w:lsdException w:name="List Table 3 Accent 4" w:uiPriority="48"/>
-    <w:lsdException w:name="List Table 4 Accent 4" w:uiPriority="49"/>
-    <w:lsdException w:name="List Table 5 Dark Accent 4" w:uiPriority="50"/>
-    <w:lsdException w:name="List Table 6 Colorful Accent 4" w:uiPriority="51"/>
-    <w:lsdException w:name="List Table 7 Colorful Accent 4" w:uiPriority="52"/>
-    <w:lsdException w:name="List Table 1 Light Accent 5" w:uiPriority="46"/>
-    <w:lsdException w:name="List Table 2 Accent 5" w:uiPriority="47"/>
-    <w:lsdException w:name="List Table 3 Accent 5" w:uiPriority="48"/>
-    <w:lsdException w:name="List Table 4 Accent 5" w:uiPriority="49"/>
-    <w:lsdException w:name="List Table 5 Dark Accent 5" w:uiPriority="50"/>
-    <w:lsdException w:name="List Table 6 Colorful Accent 5" w:uiPriority="51"/>
-    <w:lsdException w:name="List Table 7 Colorful Accent 5" w:uiPriority="52"/>
-    <w:lsdException w:name="List Table 1 Light Accent 6" w:uiPriority="46"/>
-    <w:lsdException w:name="List Table 2 Accent 6" w:uiPriority="47"/>
-    <w:lsdException w:name="List Table 3 Accent 6" w:uiPriority="48"/>
-    <w:lsdException w:name="List Table 4 Accent 6" w:uiPriority="49"/>
-    <w:lsdException w:name="List Table 5 Dark Accent 6" w:uiPriority="50"/>
-    <w:lsdException w:name="List Table 6 Colorful Accent 6" w:uiPriority="51"/>
-    <w:lsdException w:name="List Table 7 Colorful Accent 6" w:uiPriority="52"/>
-    <w:lsdException w:name="Mention" w:semiHidden="1" w:unhideWhenUsed="1"/>
-    <w:lsdException w:name="Smart Hyperlink" w:semiHidden="1" w:unhideWhenUsed="1"/>
-    <w:lsdException w:name="Hashtag" w:semiHidden="1" w:unhideWhenUsed="1"/>
-    <w:lsdException w:name="Unresolved Mention" w:semiHidden="1" w:unhideWhenUsed="1"/>
-    <w:lsdException w:name="Smart Link" w:semiHidden="1" w:unhideWhenUsed="1"/>
+  <w:latentStyles w:defLockedState="0" w:defUIPriority="99" w:defSemiHidden="1" w:defUnhideWhenUsed="1" w:defQFormat="0" w:count="267">
+    <w:lsdException w:name="Normal" w:semiHidden="0" w:uiPriority="0" w:unhideWhenUsed="0" w:qFormat="1"/>
+    <w:lsdException w:name="heading 1" w:semiHidden="0" w:uiPriority="9" w:unhideWhenUsed="0" w:qFormat="1"/>
+    <w:lsdException w:name="heading 2" w:uiPriority="9" w:qFormat="1"/>
+    <w:lsdException w:name="heading 3" w:uiPriority="9" w:qFormat="1"/>
+    <w:lsdException w:name="heading 4" w:uiPriority="9" w:qFormat="1"/>
+    <w:lsdException w:name="heading 5" w:uiPriority="9" w:qFormat="1"/>
+    <w:lsdException w:name="heading 6" w:uiPriority="9" w:qFormat="1"/>
+    <w:lsdException w:name="heading 7" w:uiPriority="9" w:qFormat="1"/>
+    <w:lsdException w:name="heading 8" w:uiPriority="9" w:qFormat="1"/>
+    <w:lsdException w:name="heading 9" w:uiPriority="9" w:qFormat="1"/>
+    <w:lsdException w:name="toc 1" w:uiPriority="39"/>
+    <w:lsdException w:name="toc 2" w:uiPriority="39"/>
+    <w:lsdException w:name="toc 3" w:uiPriority="39"/>
+    <w:lsdException w:name="toc 4" w:uiPriority="39"/>
+    <w:lsdException w:name="toc 5" w:uiPriority="39"/>
+    <w:lsdException w:name="toc 6" w:uiPriority="39"/>
+    <w:lsdException w:name="toc 7" w:uiPriority="39"/>
+    <w:lsdException w:name="toc 8" w:uiPriority="39"/>
+    <w:lsdException w:name="toc 9" w:uiPriority="39"/>
+    <w:lsdException w:name="caption" w:uiPriority="35" w:qFormat="1"/>
+    <w:lsdException w:name="Title" w:semiHidden="0" w:uiPriority="10" w:unhideWhenUsed="0" w:qFormat="1"/>
+    <w:lsdException w:name="Default Paragraph Font" w:uiPriority="1"/>
+    <w:lsdException w:name="Subtitle" w:semiHidden="0" w:uiPriority="11" w:unhideWhenUsed="0" w:qFormat="1"/>
+    <w:lsdException w:name="Strong" w:semiHidden="0" w:uiPriority="22" w:unhideWhenUsed="0" w:qFormat="1"/>
+    <w:lsdException w:name="Emphasis" w:semiHidden="0" w:uiPriority="20" w:unhideWhenUsed="0" w:qFormat="1"/>
+    <w:lsdException w:name="Table Grid" w:semiHidden="0" w:uiPriority="39" w:unhideWhenUsed="0"/>
+    <w:lsdException w:name="Placeholder Text" w:unhideWhenUsed="0"/>
+    <w:lsdException w:name="No Spacing" w:semiHidden="0" w:uiPriority="1" w:unhideWhenUsed="0" w:qFormat="1"/>
+    <w:lsdException w:name="Light Shading" w:semiHidden="0" w:uiPriority="60" w:unhideWhenUsed="0"/>
+    <w:lsdException w:name="Light List" w:semiHidden="0" w:uiPriority="61" w:unhideWhenUsed="0"/>
+    <w:lsdException w:name="Light Grid" w:semiHidden="0" w:uiPriority="62" w:unhideWhenUsed="0"/>
+    <w:lsdException w:name="Medium Shading 1" w:semiHidden="0" w:uiPriority="63" w:unhideWhenUsed="0"/>
+    <w:lsdException w:name="Medium Shading 2" w:semiHidden="0" w:uiPriority="64" w:unhideWhenUsed="0"/>
+    <w:lsdException w:name="Medium List 1" w:semiHidden="0" w:uiPriority="65" w:unhideWhenUsed="0"/>
+    <w:lsdException w:name="Medium List 2" w:semiHidden="0" w:uiPriority="66" w:unhideWhenUsed="0"/>
+    <w:lsdException w:name="Medium Grid 1" w:semiHidden="0" w:uiPriority="67" w:unhideWhenUsed="0"/>
+    <w:lsdException w:name="Medium Grid 2" w:semiHidden="0" w:uiPriority="68" w:unhideWhenUsed="0"/>
+    <w:lsdException w:name="Medium Grid 3" w:semiHidden="0" w:uiPriority="69" w:unhideWhenUsed="0"/>
+    <w:lsdException w:name="Dark List" w:semiHidden="0" w:uiPriority="70" w:unhideWhenUsed="0"/>
+    <w:lsdException w:name="Colorful Shading" w:semiHidden="0" w:uiPriority="71" w:unhideWhenUsed="0"/>
+    <w:lsdException w:name="Colorful List" w:semiHidden="0" w:uiPriority="72" w:unhideWhenUsed="0"/>
+    <w:lsdException w:name="Colorful Grid" w:semiHidden="0" w:uiPriority="73" w:unhideWhenUsed="0"/>
+    <w:lsdException w:name="Light Shading Accent 1" w:semiHidden="0" w:uiPriority="60" w:unhideWhenUsed="0"/>
+    <w:lsdException w:name="Light List Accent 1" w:semiHidden="0" w:uiPriority="61" w:unhideWhenUsed="0"/>
+    <w:lsdException w:name="Light Grid Accent 1" w:semiHidden="0" w:uiPriority="62" w:unhideWhenUsed="0"/>
+    <w:lsdException w:name="Medium Shading 1 Accent 1" w:semiHidden="0" w:uiPriority="63" w:unhideWhenUsed="0"/>
+    <w:lsdException w:name="Medium Shading 2 Accent 1" w:semiHidden="0" w:uiPriority="64" w:unhideWhenUsed="0"/>
+    <w:lsdException w:name="Medium List 1 Accent 1" w:semiHidden="0" w:uiPriority="65" w:unhideWhenUsed="0"/>
+    <w:lsdException w:name="Revision" w:unhideWhenUsed="0"/>
+    <w:lsdException w:name="List Paragraph" w:semiHidden="0" w:uiPriority="34" w:unhideWhenUsed="0" w:qFormat="1"/>
+    <w:lsdException w:name="Quote" w:semiHidden="0" w:uiPriority="29" w:unhideWhenUsed="0" w:qFormat="1"/>
+    <w:lsdException w:name="Intense Quote" w:semiHidden="0" w:uiPriority="30" w:unhideWhenUsed="0" w:qFormat="1"/>
+    <w:lsdException w:name="Medium List 2 Accent 1" w:semiHidden="0" w:uiPriority="66" w:unhideWhenUsed="0"/>
+    <w:lsdException w:name="Medium Grid 1 Accent 1" w:semiHidden="0" w:uiPriority="67" w:unhideWhenUsed="0"/>
+    <w:lsdException w:name="Medium Grid 2 Accent 1" w:semiHidden="0" w:uiPriority="68" w:unhideWhenUsed="0"/>
+    <w:lsdException w:name="Medium Grid 3 Accent 1" w:semiHidden="0" w:uiPriority="69" w:unhideWhenUsed="0"/>
+    <w:lsdException w:name="Dark List Accent 1" w:semiHidden="0" w:uiPriority="70" w:unhideWhenUsed="0"/>
+    <w:lsdException w:name="Colorful Shading Accent 1" w:semiHidden="0" w:uiPriority="71" w:unhideWhenUsed="0"/>
+    <w:lsdException w:name="Colorful List Accent 1" w:semiHidden="0" w:uiPriority="72" w:unhideWhenUsed="0"/>
+    <w:lsdException w:name="Colorful Grid Accent 1" w:semiHidden="0" w:uiPriority="73" w:unhideWhenUsed="0"/>
+    <w:lsdException w:name="Light Shading Accent 2" w:semiHidden="0" w:uiPriority="60" w:unhideWhenUsed="0"/>
+    <w:lsdException w:name="Light List Accent 2" w:semiHidden="0" w:uiPriority="61" w:unhideWhenUsed="0"/>
+    <w:lsdException w:name="Light Grid Accent 2" w:semiHidden="0" w:uiPriority="62" w:unhideWhenUsed="0"/>
+    <w:lsdException w:name="Medium Shading 1 Accent 2" w:semiHidden="0" w:uiPriority="63" w:unhideWhenUsed="0"/>
+    <w:lsdException w:name="Medium Shading 2 Accent 2" w:semiHidden="0" w:uiPriority="64" w:unhideWhenUsed="0"/>
+    <w:lsdException w:name="Medium List 1 Accent 2" w:semiHidden="0" w:uiPriority="65" w:unhideWhenUsed="0"/>
+    <w:lsdException w:name="Medium List 2 Accent 2" w:semiHidden="0" w:uiPriority="66" w:unhideWhenUsed="0"/>
+    <w:lsdException w:name="Medium Grid 1 Accent 2" w:semiHidden="0" w:uiPriority="67" w:unhideWhenUsed="0"/>
+    <w:lsdException w:name="Medium Grid 2 Accent 2" w:semiHidden="0" w:uiPriority="68" w:unhideWhenUsed="0"/>
+    <w:lsdException w:name="Medium Grid 3 Accent 2" w:semiHidden="0" w:uiPriority="69" w:unhideWhenUsed="0"/>
+    <w:lsdException w:name="Dark List Accent 2" w:semiHidden="0" w:uiPriority="70" w:unhideWhenUsed="0"/>
+    <w:lsdException w:name="Colorful Shading Accent 2" w:semiHidden="0" w:uiPriority="71" w:unhideWhenUsed="0"/>
+    <w:lsdException w:name="Colorful List Accent 2" w:semiHidden="0" w:uiPriority="72" w:unhideWhenUsed="0"/>
+    <w:lsdException w:name="Colorful Grid Accent 2" w:semiHidden="0" w:uiPriority="73" w:unhideWhenUsed="0"/>
+    <w:lsdException w:name="Light Shading Accent 3" w:semiHidden="0" w:uiPriority="60" w:unhideWhenUsed="0"/>
+    <w:lsdException w:name="Light List Accent 3" w:semiHidden="0" w:uiPriority="61" w:unhideWhenUsed="0"/>
+    <w:lsdException w:name="Light Grid Accent 3" w:semiHidden="0" w:uiPriority="62" w:unhideWhenUsed="0"/>
+    <w:lsdException w:name="Medium Shading 1 Accent 3" w:semiHidden="0" w:uiPriority="63" w:unhideWhenUsed="0"/>
+    <w:lsdException w:name="Medium Shading 2 Accent 3" w:semiHidden="0" w:uiPriority="64" w:unhideWhenUsed="0"/>
+    <w:lsdException w:name="Medium List 1 Accent 3" w:semiHidden="0" w:uiPriority="65" w:unhideWhenUsed="0"/>
+    <w:lsdException w:name="Medium List 2 Accent 3" w:semiHidden="0" w:uiPriority="66" w:unhideWhenUsed="0"/>
+    <w:lsdException w:name="Medium Grid 1 Accent 3" w:semiHidden="0" w:uiPriority="67" w:unhideWhenUsed="0"/>
+    <w:lsdException w:name="Medium Grid 2 Accent 3" w:semiHidden="0" w:uiPriority="68" w:unhideWhenUsed="0"/>
+    <w:lsdException w:name="Medium Grid 3 Accent 3" w:semiHidden="0" w:uiPriority="69" w:unhideWhenUsed="0"/>
+    <w:lsdException w:name="Dark List Accent 3" w:semiHidden="0" w:uiPriority="70" w:unhideWhenUsed="0"/>
+    <w:lsdException w:name="Colorful Shading Accent 3" w:semiHidden="0" w:uiPriority="71" w:unhideWhenUsed="0"/>
+    <w:lsdException w:name="Colorful List Accent 3" w:semiHidden="0" w:uiPriority="72" w:unhideWhenUsed="0"/>
+    <w:lsdException w:name="Colorful Grid Accent 3" w:semiHidden="0" w:uiPriority="73" w:unhideWhenUsed="0"/>
+    <w:lsdException w:name="Light Shading Accent 4" w:semiHidden="0" w:uiPriority="60" w:unhideWhenUsed="0"/>
+    <w:lsdException w:name="Light List Accent 4" w:semiHidden="0" w:uiPriority="61" w:unhideWhenUsed="0"/>
+    <w:lsdException w:name="Light Grid Accent 4" w:semiHidden="0" w:uiPriority="62" w:unhideWhenUsed="0"/>
+    <w:lsdException w:name="Medium Shading 1 Accent 4" w:semiHidden="0" w:uiPriority="63" w:unhideWhenUsed="0"/>
+    <w:lsdException w:name="Medium Shading 2 Accent 4" w:semiHidden="0" w:uiPriority="64" w:unhideWhenUsed="0"/>
+    <w:lsdException w:name="Medium List 1 Accent 4" w:semiHidden="0" w:uiPriority="65" w:unhideWhenUsed="0"/>
+    <w:lsdException w:name="Medium List 2 Accent 4" w:semiHidden="0" w:uiPriority="66" w:unhideWhenUsed="0"/>
+    <w:lsdException w:name="Medium Grid 1 Accent 4" w:semiHidden="0" w:uiPriority="67" w:unhideWhenUsed="0"/>
+    <w:lsdException w:name="Medium Grid 2 Accent 4" w:semiHidden="0" w:uiPriority="68" w:unhideWhenUsed="0"/>
+    <w:lsdException w:name="Medium Grid 3 Accent 4" w:semiHidden="0" w:uiPriority="69" w:unhideWhenUsed="0"/>
+    <w:lsdException w:name="Dark List Accent 4" w:semiHidden="0" w:uiPriority="70" w:unhideWhenUsed="0"/>
+    <w:lsdException w:name="Colorful Shading Accent 4" w:semiHidden="0" w:uiPriority="71" w:unhideWhenUsed="0"/>
+    <w:lsdException w:name="Colorful List Accent 4" w:semiHidden="0" w:uiPriority="72" w:unhideWhenUsed="0"/>
+    <w:lsdException w:name="Colorful Grid Accent 4" w:semiHidden="0" w:uiPriority="73" w:unhideWhenUsed="0"/>
+    <w:lsdException w:name="Light Shading Accent 5" w:semiHidden="0" w:uiPriority="60" w:unhideWhenUsed="0"/>
+    <w:lsdException w:name="Light List Accent 5" w:semiHidden="0" w:uiPriority="61" w:unhideWhenUsed="0"/>
+    <w:lsdException w:name="Light Grid Accent 5" w:semiHidden="0" w:uiPriority="62" w:unhideWhenUsed="0"/>
+    <w:lsdException w:name="Medium Shading 1 Accent 5" w:semiHidden="0" w:uiPriority="63" w:unhideWhenUsed="0"/>
+    <w:lsdException w:name="Medium Shading 2 Accent 5" w:semiHidden="0" w:uiPriority="64" w:unhideWhenUsed="0"/>
+    <w:lsdException w:name="Medium List 1 Accent 5" w:semiHidden="0" w:uiPriority="65" w:unhideWhenUsed="0"/>
+    <w:lsdException w:name="Medium List 2 Accent 5" w:semiHidden="0" w:uiPriority="66" w:unhideWhenUsed="0"/>
+    <w:lsdException w:name="Medium Grid 1 Accent 5" w:semiHidden="0" w:uiPriority="67" w:unhideWhenUsed="0"/>
+    <w:lsdException w:name="Medium Grid 2 Accent 5" w:semiHidden="0" w:uiPriority="68" w:unhideWhenUsed="0"/>
+    <w:lsdException w:name="Medium Grid 3 Accent 5" w:semiHidden="0" w:uiPriority="69" w:unhideWhenUsed="0"/>
+    <w:lsdException w:name="Dark List Accent 5" w:semiHidden="0" w:uiPriority="70" w:unhideWhenUsed="0"/>
+    <w:lsdException w:name="Colorful Shading Accent 5" w:semiHidden="0" w:uiPriority="71" w:unhideWhenUsed="0"/>
+    <w:lsdException w:name="Colorful List Accent 5" w:semiHidden="0" w:uiPriority="72" w:unhideWhenUsed="0"/>
+    <w:lsdException w:name="Colorful Grid Accent 5" w:semiHidden="0" w:uiPriority="73" w:unhideWhenUsed="0"/>
+    <w:lsdException w:name="Light Shading Accent 6" w:semiHidden="0" w:uiPriority="60" w:unhideWhenUsed="0"/>
+    <w:lsdException w:name="Light List Accent 6" w:semiHidden="0" w:uiPriority="61" w:unhideWhenUsed="0"/>
+    <w:lsdException w:name="Light Grid Accent 6" w:semiHidden="0" w:uiPriority="62" w:unhideWhenUsed="0"/>
+    <w:lsdException w:name="Medium Shading 1 Accent 6" w:semiHidden="0" w:uiPriority="63" w:unhideWhenUsed="0"/>
+    <w:lsdException w:name="Medium Shading 2 Accent 6" w:semiHidden="0" w:uiPriority="64" w:unhideWhenUsed="0"/>
+    <w:lsdException w:name="Medium List 1 Accent 6" w:semiHidden="0" w:uiPriority="65" w:unhideWhenUsed="0"/>
+    <w:lsdException w:name="Medium List 2 Accent 6" w:semiHidden="0" w:uiPriority="66" w:unhideWhenUsed="0"/>
+    <w:lsdException w:name="Medium Grid 1 Accent 6" w:semiHidden="0" w:uiPriority="67" w:unhideWhenUsed="0"/>
+    <w:lsdException w:name="Medium Grid 2 Accent 6" w:semiHidden="0" w:uiPriority="68" w:unhideWhenUsed="0"/>
+    <w:lsdException w:name="Medium Grid 3 Accent 6" w:semiHidden="0" w:uiPriority="69" w:unhideWhenUsed="0"/>
+    <w:lsdException w:name="Dark List Accent 6" w:semiHidden="0" w:uiPriority="70" w:unhideWhenUsed="0"/>
+    <w:lsdException w:name="Colorful Shading Accent 6" w:semiHidden="0" w:uiPriority="71" w:unhideWhenUsed="0"/>
+    <w:lsdException w:name="Colorful List Accent 6" w:semiHidden="0" w:uiPriority="72" w:unhideWhenUsed="0"/>
+    <w:lsdException w:name="Colorful Grid Accent 6" w:semiHidden="0" w:uiPriority="73" w:unhideWhenUsed="0"/>
+    <w:lsdException w:name="Subtle Emphasis" w:semiHidden="0" w:uiPriority="19" w:unhideWhenUsed="0" w:qFormat="1"/>
+    <w:lsdException w:name="Intense Emphasis" w:semiHidden="0" w:uiPriority="21" w:unhideWhenUsed="0" w:qFormat="1"/>
+    <w:lsdException w:name="Subtle Reference" w:semiHidden="0" w:uiPriority="31" w:unhideWhenUsed="0" w:qFormat="1"/>
+    <w:lsdException w:name="Intense Reference" w:semiHidden="0" w:uiPriority="32" w:unhideWhenUsed="0" w:qFormat="1"/>
+    <w:lsdException w:name="Book Title" w:semiHidden="0" w:uiPriority="33" w:unhideWhenUsed="0" w:qFormat="1"/>
+    <w:lsdException w:name="Bibliography" w:uiPriority="37"/>
+    <w:lsdException w:name="TOC Heading" w:uiPriority="39" w:qFormat="1"/>
   </w:latentStyles>
   <w:style w:type="paragraph" w:default="1" w:styleId="Normal">
     <w:name w:val="Normal"/>
@@ -1789,6 +1388,268 @@
       <w:ind w:left="720"/>
       <w:contextualSpacing/>
     </w:pPr>
+  </w:style>
+  <w:style w:type="paragraph" w:styleId="BalloonText">
+    <w:name w:val="Balloon Text"/>
+    <w:basedOn w:val="Normal"/>
+    <w:link w:val="BalloonTextChar"/>
+    <w:uiPriority w:val="99"/>
+    <w:semiHidden/>
+    <w:unhideWhenUsed/>
+    <w:rsid w:val="003000EA"/>
+    <w:pPr>
+      <w:spacing w:after="0" w:line="240" w:lineRule="auto"/>
+    </w:pPr>
+    <w:rPr>
+      <w:rFonts w:ascii="Tahoma" w:hAnsi="Tahoma" w:cs="Tahoma"/>
+      <w:sz w:val="16"/>
+      <w:szCs w:val="16"/>
+    </w:rPr>
+  </w:style>
+  <w:style w:type="character" w:customStyle="1" w:styleId="BalloonTextChar">
+    <w:name w:val="Balloon Text Char"/>
+    <w:basedOn w:val="DefaultParagraphFont"/>
+    <w:link w:val="BalloonText"/>
+    <w:uiPriority w:val="99"/>
+    <w:semiHidden/>
+    <w:rsid w:val="003000EA"/>
+    <w:rPr>
+      <w:rFonts w:ascii="Tahoma" w:hAnsi="Tahoma" w:cs="Tahoma"/>
+      <w:sz w:val="16"/>
+      <w:szCs w:val="16"/>
+    </w:rPr>
+  </w:style>
+</w:styles>
+</file>
+
+<file path=word/stylesWithEffects.xml><?xml version="1.0" encoding="utf-8"?>
+<w:styles xmlns:wpc="http://schemas.microsoft.com/office/word/2010/wordprocessingCanvas" xmlns:mc="http://schemas.openxmlformats.org/markup-compatibility/2006" xmlns:o="urn:schemas-microsoft-com:office:office" xmlns:r="http://schemas.openxmlformats.org/officeDocument/2006/relationships" xmlns:m="http://schemas.openxmlformats.org/officeDocument/2006/math" xmlns:v="urn:schemas-microsoft-com:vml" xmlns:wp14="http://schemas.microsoft.com/office/word/2010/wordprocessingDrawing" xmlns:wp="http://schemas.openxmlformats.org/drawingml/2006/wordprocessingDrawing" xmlns:w10="urn:schemas-microsoft-com:office:word" xmlns:w="http://schemas.openxmlformats.org/wordprocessingml/2006/main" xmlns:w14="http://schemas.microsoft.com/office/word/2010/wordml" xmlns:wpg="http://schemas.microsoft.com/office/word/2010/wordprocessingGroup" xmlns:wpi="http://schemas.microsoft.com/office/word/2010/wordprocessingInk" xmlns:wne="http://schemas.microsoft.com/office/word/2006/wordml" xmlns:wps="http://schemas.microsoft.com/office/word/2010/wordprocessingShape" mc:Ignorable="w14 wp14">
+  <w:docDefaults>
+    <w:rPrDefault>
+      <w:rPr>
+        <w:rFonts w:asciiTheme="minorHAnsi" w:eastAsiaTheme="minorHAnsi" w:hAnsiTheme="minorHAnsi" w:cstheme="minorBidi"/>
+        <w:sz w:val="22"/>
+        <w:szCs w:val="22"/>
+        <w:lang w:val="en-US" w:eastAsia="en-US" w:bidi="ar-SA"/>
+      </w:rPr>
+    </w:rPrDefault>
+    <w:pPrDefault>
+      <w:pPr>
+        <w:spacing w:after="160" w:line="259" w:lineRule="auto"/>
+      </w:pPr>
+    </w:pPrDefault>
+  </w:docDefaults>
+  <w:latentStyles w:defLockedState="0" w:defUIPriority="99" w:defSemiHidden="1" w:defUnhideWhenUsed="1" w:defQFormat="0" w:count="267">
+    <w:lsdException w:name="Normal" w:semiHidden="0" w:uiPriority="0" w:unhideWhenUsed="0" w:qFormat="1"/>
+    <w:lsdException w:name="heading 1" w:semiHidden="0" w:uiPriority="9" w:unhideWhenUsed="0" w:qFormat="1"/>
+    <w:lsdException w:name="heading 2" w:uiPriority="9" w:qFormat="1"/>
+    <w:lsdException w:name="heading 3" w:uiPriority="9" w:qFormat="1"/>
+    <w:lsdException w:name="heading 4" w:uiPriority="9" w:qFormat="1"/>
+    <w:lsdException w:name="heading 5" w:uiPriority="9" w:qFormat="1"/>
+    <w:lsdException w:name="heading 6" w:uiPriority="9" w:qFormat="1"/>
+    <w:lsdException w:name="heading 7" w:uiPriority="9" w:qFormat="1"/>
+    <w:lsdException w:name="heading 8" w:uiPriority="9" w:qFormat="1"/>
+    <w:lsdException w:name="heading 9" w:uiPriority="9" w:qFormat="1"/>
+    <w:lsdException w:name="toc 1" w:uiPriority="39"/>
+    <w:lsdException w:name="toc 2" w:uiPriority="39"/>
+    <w:lsdException w:name="toc 3" w:uiPriority="39"/>
+    <w:lsdException w:name="toc 4" w:uiPriority="39"/>
+    <w:lsdException w:name="toc 5" w:uiPriority="39"/>
+    <w:lsdException w:name="toc 6" w:uiPriority="39"/>
+    <w:lsdException w:name="toc 7" w:uiPriority="39"/>
+    <w:lsdException w:name="toc 8" w:uiPriority="39"/>
+    <w:lsdException w:name="toc 9" w:uiPriority="39"/>
+    <w:lsdException w:name="caption" w:uiPriority="35" w:qFormat="1"/>
+    <w:lsdException w:name="Title" w:semiHidden="0" w:uiPriority="10" w:unhideWhenUsed="0" w:qFormat="1"/>
+    <w:lsdException w:name="Default Paragraph Font" w:uiPriority="1"/>
+    <w:lsdException w:name="Subtitle" w:semiHidden="0" w:uiPriority="11" w:unhideWhenUsed="0" w:qFormat="1"/>
+    <w:lsdException w:name="Strong" w:semiHidden="0" w:uiPriority="22" w:unhideWhenUsed="0" w:qFormat="1"/>
+    <w:lsdException w:name="Emphasis" w:semiHidden="0" w:uiPriority="20" w:unhideWhenUsed="0" w:qFormat="1"/>
+    <w:lsdException w:name="Table Grid" w:semiHidden="0" w:uiPriority="39" w:unhideWhenUsed="0"/>
+    <w:lsdException w:name="Placeholder Text" w:unhideWhenUsed="0"/>
+    <w:lsdException w:name="No Spacing" w:semiHidden="0" w:uiPriority="1" w:unhideWhenUsed="0" w:qFormat="1"/>
+    <w:lsdException w:name="Light Shading" w:semiHidden="0" w:uiPriority="60" w:unhideWhenUsed="0"/>
+    <w:lsdException w:name="Light List" w:semiHidden="0" w:uiPriority="61" w:unhideWhenUsed="0"/>
+    <w:lsdException w:name="Light Grid" w:semiHidden="0" w:uiPriority="62" w:unhideWhenUsed="0"/>
+    <w:lsdException w:name="Medium Shading 1" w:semiHidden="0" w:uiPriority="63" w:unhideWhenUsed="0"/>
+    <w:lsdException w:name="Medium Shading 2" w:semiHidden="0" w:uiPriority="64" w:unhideWhenUsed="0"/>
+    <w:lsdException w:name="Medium List 1" w:semiHidden="0" w:uiPriority="65" w:unhideWhenUsed="0"/>
+    <w:lsdException w:name="Medium List 2" w:semiHidden="0" w:uiPriority="66" w:unhideWhenUsed="0"/>
+    <w:lsdException w:name="Medium Grid 1" w:semiHidden="0" w:uiPriority="67" w:unhideWhenUsed="0"/>
+    <w:lsdException w:name="Medium Grid 2" w:semiHidden="0" w:uiPriority="68" w:unhideWhenUsed="0"/>
+    <w:lsdException w:name="Medium Grid 3" w:semiHidden="0" w:uiPriority="69" w:unhideWhenUsed="0"/>
+    <w:lsdException w:name="Dark List" w:semiHidden="0" w:uiPriority="70" w:unhideWhenUsed="0"/>
+    <w:lsdException w:name="Colorful Shading" w:semiHidden="0" w:uiPriority="71" w:unhideWhenUsed="0"/>
+    <w:lsdException w:name="Colorful List" w:semiHidden="0" w:uiPriority="72" w:unhideWhenUsed="0"/>
+    <w:lsdException w:name="Colorful Grid" w:semiHidden="0" w:uiPriority="73" w:unhideWhenUsed="0"/>
+    <w:lsdException w:name="Light Shading Accent 1" w:semiHidden="0" w:uiPriority="60" w:unhideWhenUsed="0"/>
+    <w:lsdException w:name="Light List Accent 1" w:semiHidden="0" w:uiPriority="61" w:unhideWhenUsed="0"/>
+    <w:lsdException w:name="Light Grid Accent 1" w:semiHidden="0" w:uiPriority="62" w:unhideWhenUsed="0"/>
+    <w:lsdException w:name="Medium Shading 1 Accent 1" w:semiHidden="0" w:uiPriority="63" w:unhideWhenUsed="0"/>
+    <w:lsdException w:name="Medium Shading 2 Accent 1" w:semiHidden="0" w:uiPriority="64" w:unhideWhenUsed="0"/>
+    <w:lsdException w:name="Medium List 1 Accent 1" w:semiHidden="0" w:uiPriority="65" w:unhideWhenUsed="0"/>
+    <w:lsdException w:name="Revision" w:unhideWhenUsed="0"/>
+    <w:lsdException w:name="List Paragraph" w:semiHidden="0" w:uiPriority="34" w:unhideWhenUsed="0" w:qFormat="1"/>
+    <w:lsdException w:name="Quote" w:semiHidden="0" w:uiPriority="29" w:unhideWhenUsed="0" w:qFormat="1"/>
+    <w:lsdException w:name="Intense Quote" w:semiHidden="0" w:uiPriority="30" w:unhideWhenUsed="0" w:qFormat="1"/>
+    <w:lsdException w:name="Medium List 2 Accent 1" w:semiHidden="0" w:uiPriority="66" w:unhideWhenUsed="0"/>
+    <w:lsdException w:name="Medium Grid 1 Accent 1" w:semiHidden="0" w:uiPriority="67" w:unhideWhenUsed="0"/>
+    <w:lsdException w:name="Medium Grid 2 Accent 1" w:semiHidden="0" w:uiPriority="68" w:unhideWhenUsed="0"/>
+    <w:lsdException w:name="Medium Grid 3 Accent 1" w:semiHidden="0" w:uiPriority="69" w:unhideWhenUsed="0"/>
+    <w:lsdException w:name="Dark List Accent 1" w:semiHidden="0" w:uiPriority="70" w:unhideWhenUsed="0"/>
+    <w:lsdException w:name="Colorful Shading Accent 1" w:semiHidden="0" w:uiPriority="71" w:unhideWhenUsed="0"/>
+    <w:lsdException w:name="Colorful List Accent 1" w:semiHidden="0" w:uiPriority="72" w:unhideWhenUsed="0"/>
+    <w:lsdException w:name="Colorful Grid Accent 1" w:semiHidden="0" w:uiPriority="73" w:unhideWhenUsed="0"/>
+    <w:lsdException w:name="Light Shading Accent 2" w:semiHidden="0" w:uiPriority="60" w:unhideWhenUsed="0"/>
+    <w:lsdException w:name="Light List Accent 2" w:semiHidden="0" w:uiPriority="61" w:unhideWhenUsed="0"/>
+    <w:lsdException w:name="Light Grid Accent 2" w:semiHidden="0" w:uiPriority="62" w:unhideWhenUsed="0"/>
+    <w:lsdException w:name="Medium Shading 1 Accent 2" w:semiHidden="0" w:uiPriority="63" w:unhideWhenUsed="0"/>
+    <w:lsdException w:name="Medium Shading 2 Accent 2" w:semiHidden="0" w:uiPriority="64" w:unhideWhenUsed="0"/>
+    <w:lsdException w:name="Medium List 1 Accent 2" w:semiHidden="0" w:uiPriority="65" w:unhideWhenUsed="0"/>
+    <w:lsdException w:name="Medium List 2 Accent 2" w:semiHidden="0" w:uiPriority="66" w:unhideWhenUsed="0"/>
+    <w:lsdException w:name="Medium Grid 1 Accent 2" w:semiHidden="0" w:uiPriority="67" w:unhideWhenUsed="0"/>
+    <w:lsdException w:name="Medium Grid 2 Accent 2" w:semiHidden="0" w:uiPriority="68" w:unhideWhenUsed="0"/>
+    <w:lsdException w:name="Medium Grid 3 Accent 2" w:semiHidden="0" w:uiPriority="69" w:unhideWhenUsed="0"/>
+    <w:lsdException w:name="Dark List Accent 2" w:semiHidden="0" w:uiPriority="70" w:unhideWhenUsed="0"/>
+    <w:lsdException w:name="Colorful Shading Accent 2" w:semiHidden="0" w:uiPriority="71" w:unhideWhenUsed="0"/>
+    <w:lsdException w:name="Colorful List Accent 2" w:semiHidden="0" w:uiPriority="72" w:unhideWhenUsed="0"/>
+    <w:lsdException w:name="Colorful Grid Accent 2" w:semiHidden="0" w:uiPriority="73" w:unhideWhenUsed="0"/>
+    <w:lsdException w:name="Light Shading Accent 3" w:semiHidden="0" w:uiPriority="60" w:unhideWhenUsed="0"/>
+    <w:lsdException w:name="Light List Accent 3" w:semiHidden="0" w:uiPriority="61" w:unhideWhenUsed="0"/>
+    <w:lsdException w:name="Light Grid Accent 3" w:semiHidden="0" w:uiPriority="62" w:unhideWhenUsed="0"/>
+    <w:lsdException w:name="Medium Shading 1 Accent 3" w:semiHidden="0" w:uiPriority="63" w:unhideWhenUsed="0"/>
+    <w:lsdException w:name="Medium Shading 2 Accent 3" w:semiHidden="0" w:uiPriority="64" w:unhideWhenUsed="0"/>
+    <w:lsdException w:name="Medium List 1 Accent 3" w:semiHidden="0" w:uiPriority="65" w:unhideWhenUsed="0"/>
+    <w:lsdException w:name="Medium List 2 Accent 3" w:semiHidden="0" w:uiPriority="66" w:unhideWhenUsed="0"/>
+    <w:lsdException w:name="Medium Grid 1 Accent 3" w:semiHidden="0" w:uiPriority="67" w:unhideWhenUsed="0"/>
+    <w:lsdException w:name="Medium Grid 2 Accent 3" w:semiHidden="0" w:uiPriority="68" w:unhideWhenUsed="0"/>
+    <w:lsdException w:name="Medium Grid 3 Accent 3" w:semiHidden="0" w:uiPriority="69" w:unhideWhenUsed="0"/>
+    <w:lsdException w:name="Dark List Accent 3" w:semiHidden="0" w:uiPriority="70" w:unhideWhenUsed="0"/>
+    <w:lsdException w:name="Colorful Shading Accent 3" w:semiHidden="0" w:uiPriority="71" w:unhideWhenUsed="0"/>
+    <w:lsdException w:name="Colorful List Accent 3" w:semiHidden="0" w:uiPriority="72" w:unhideWhenUsed="0"/>
+    <w:lsdException w:name="Colorful Grid Accent 3" w:semiHidden="0" w:uiPriority="73" w:unhideWhenUsed="0"/>
+    <w:lsdException w:name="Light Shading Accent 4" w:semiHidden="0" w:uiPriority="60" w:unhideWhenUsed="0"/>
+    <w:lsdException w:name="Light List Accent 4" w:semiHidden="0" w:uiPriority="61" w:unhideWhenUsed="0"/>
+    <w:lsdException w:name="Light Grid Accent 4" w:semiHidden="0" w:uiPriority="62" w:unhideWhenUsed="0"/>
+    <w:lsdException w:name="Medium Shading 1 Accent 4" w:semiHidden="0" w:uiPriority="63" w:unhideWhenUsed="0"/>
+    <w:lsdException w:name="Medium Shading 2 Accent 4" w:semiHidden="0" w:uiPriority="64" w:unhideWhenUsed="0"/>
+    <w:lsdException w:name="Medium List 1 Accent 4" w:semiHidden="0" w:uiPriority="65" w:unhideWhenUsed="0"/>
+    <w:lsdException w:name="Medium List 2 Accent 4" w:semiHidden="0" w:uiPriority="66" w:unhideWhenUsed="0"/>
+    <w:lsdException w:name="Medium Grid 1 Accent 4" w:semiHidden="0" w:uiPriority="67" w:unhideWhenUsed="0"/>
+    <w:lsdException w:name="Medium Grid 2 Accent 4" w:semiHidden="0" w:uiPriority="68" w:unhideWhenUsed="0"/>
+    <w:lsdException w:name="Medium Grid 3 Accent 4" w:semiHidden="0" w:uiPriority="69" w:unhideWhenUsed="0"/>
+    <w:lsdException w:name="Dark List Accent 4" w:semiHidden="0" w:uiPriority="70" w:unhideWhenUsed="0"/>
+    <w:lsdException w:name="Colorful Shading Accent 4" w:semiHidden="0" w:uiPriority="71" w:unhideWhenUsed="0"/>
+    <w:lsdException w:name="Colorful List Accent 4" w:semiHidden="0" w:uiPriority="72" w:unhideWhenUsed="0"/>
+    <w:lsdException w:name="Colorful Grid Accent 4" w:semiHidden="0" w:uiPriority="73" w:unhideWhenUsed="0"/>
+    <w:lsdException w:name="Light Shading Accent 5" w:semiHidden="0" w:uiPriority="60" w:unhideWhenUsed="0"/>
+    <w:lsdException w:name="Light List Accent 5" w:semiHidden="0" w:uiPriority="61" w:unhideWhenUsed="0"/>
+    <w:lsdException w:name="Light Grid Accent 5" w:semiHidden="0" w:uiPriority="62" w:unhideWhenUsed="0"/>
+    <w:lsdException w:name="Medium Shading 1 Accent 5" w:semiHidden="0" w:uiPriority="63" w:unhideWhenUsed="0"/>
+    <w:lsdException w:name="Medium Shading 2 Accent 5" w:semiHidden="0" w:uiPriority="64" w:unhideWhenUsed="0"/>
+    <w:lsdException w:name="Medium List 1 Accent 5" w:semiHidden="0" w:uiPriority="65" w:unhideWhenUsed="0"/>
+    <w:lsdException w:name="Medium List 2 Accent 5" w:semiHidden="0" w:uiPriority="66" w:unhideWhenUsed="0"/>
+    <w:lsdException w:name="Medium Grid 1 Accent 5" w:semiHidden="0" w:uiPriority="67" w:unhideWhenUsed="0"/>
+    <w:lsdException w:name="Medium Grid 2 Accent 5" w:semiHidden="0" w:uiPriority="68" w:unhideWhenUsed="0"/>
+    <w:lsdException w:name="Medium Grid 3 Accent 5" w:semiHidden="0" w:uiPriority="69" w:unhideWhenUsed="0"/>
+    <w:lsdException w:name="Dark List Accent 5" w:semiHidden="0" w:uiPriority="70" w:unhideWhenUsed="0"/>
+    <w:lsdException w:name="Colorful Shading Accent 5" w:semiHidden="0" w:uiPriority="71" w:unhideWhenUsed="0"/>
+    <w:lsdException w:name="Colorful List Accent 5" w:semiHidden="0" w:uiPriority="72" w:unhideWhenUsed="0"/>
+    <w:lsdException w:name="Colorful Grid Accent 5" w:semiHidden="0" w:uiPriority="73" w:unhideWhenUsed="0"/>
+    <w:lsdException w:name="Light Shading Accent 6" w:semiHidden="0" w:uiPriority="60" w:unhideWhenUsed="0"/>
+    <w:lsdException w:name="Light List Accent 6" w:semiHidden="0" w:uiPriority="61" w:unhideWhenUsed="0"/>
+    <w:lsdException w:name="Light Grid Accent 6" w:semiHidden="0" w:uiPriority="62" w:unhideWhenUsed="0"/>
+    <w:lsdException w:name="Medium Shading 1 Accent 6" w:semiHidden="0" w:uiPriority="63" w:unhideWhenUsed="0"/>
+    <w:lsdException w:name="Medium Shading 2 Accent 6" w:semiHidden="0" w:uiPriority="64" w:unhideWhenUsed="0"/>
+    <w:lsdException w:name="Medium List 1 Accent 6" w:semiHidden="0" w:uiPriority="65" w:unhideWhenUsed="0"/>
+    <w:lsdException w:name="Medium List 2 Accent 6" w:semiHidden="0" w:uiPriority="66" w:unhideWhenUsed="0"/>
+    <w:lsdException w:name="Medium Grid 1 Accent 6" w:semiHidden="0" w:uiPriority="67" w:unhideWhenUsed="0"/>
+    <w:lsdException w:name="Medium Grid 2 Accent 6" w:semiHidden="0" w:uiPriority="68" w:unhideWhenUsed="0"/>
+    <w:lsdException w:name="Medium Grid 3 Accent 6" w:semiHidden="0" w:uiPriority="69" w:unhideWhenUsed="0"/>
+    <w:lsdException w:name="Dark List Accent 6" w:semiHidden="0" w:uiPriority="70" w:unhideWhenUsed="0"/>
+    <w:lsdException w:name="Colorful Shading Accent 6" w:semiHidden="0" w:uiPriority="71" w:unhideWhenUsed="0"/>
+    <w:lsdException w:name="Colorful List Accent 6" w:semiHidden="0" w:uiPriority="72" w:unhideWhenUsed="0"/>
+    <w:lsdException w:name="Colorful Grid Accent 6" w:semiHidden="0" w:uiPriority="73" w:unhideWhenUsed="0"/>
+    <w:lsdException w:name="Subtle Emphasis" w:semiHidden="0" w:uiPriority="19" w:unhideWhenUsed="0" w:qFormat="1"/>
+    <w:lsdException w:name="Intense Emphasis" w:semiHidden="0" w:uiPriority="21" w:unhideWhenUsed="0" w:qFormat="1"/>
+    <w:lsdException w:name="Subtle Reference" w:semiHidden="0" w:uiPriority="31" w:unhideWhenUsed="0" w:qFormat="1"/>
+    <w:lsdException w:name="Intense Reference" w:semiHidden="0" w:uiPriority="32" w:unhideWhenUsed="0" w:qFormat="1"/>
+    <w:lsdException w:name="Book Title" w:semiHidden="0" w:uiPriority="33" w:unhideWhenUsed="0" w:qFormat="1"/>
+    <w:lsdException w:name="Bibliography" w:uiPriority="37"/>
+    <w:lsdException w:name="TOC Heading" w:uiPriority="39" w:qFormat="1"/>
+  </w:latentStyles>
+  <w:style w:type="paragraph" w:default="1" w:styleId="Normal">
+    <w:name w:val="Normal"/>
+    <w:qFormat/>
+    <w:rsid w:val="004E4AB8"/>
+  </w:style>
+  <w:style w:type="character" w:default="1" w:styleId="DefaultParagraphFont">
+    <w:name w:val="Default Paragraph Font"/>
+    <w:uiPriority w:val="1"/>
+    <w:semiHidden/>
+    <w:unhideWhenUsed/>
+  </w:style>
+  <w:style w:type="table" w:default="1" w:styleId="TableNormal">
+    <w:name w:val="Normal Table"/>
+    <w:uiPriority w:val="99"/>
+    <w:semiHidden/>
+    <w:unhideWhenUsed/>
+    <w:tblPr>
+      <w:tblInd w:w="0" w:type="dxa"/>
+      <w:tblCellMar>
+        <w:top w:w="0" w:type="dxa"/>
+        <w:left w:w="108" w:type="dxa"/>
+        <w:bottom w:w="0" w:type="dxa"/>
+        <w:right w:w="108" w:type="dxa"/>
+      </w:tblCellMar>
+    </w:tblPr>
+  </w:style>
+  <w:style w:type="numbering" w:default="1" w:styleId="NoList">
+    <w:name w:val="No List"/>
+    <w:uiPriority w:val="99"/>
+    <w:semiHidden/>
+    <w:unhideWhenUsed/>
+  </w:style>
+  <w:style w:type="paragraph" w:styleId="ListParagraph">
+    <w:name w:val="List Paragraph"/>
+    <w:basedOn w:val="Normal"/>
+    <w:uiPriority w:val="34"/>
+    <w:qFormat/>
+    <w:rsid w:val="0035007E"/>
+    <w:pPr>
+      <w:ind w:left="720"/>
+      <w:contextualSpacing/>
+    </w:pPr>
+  </w:style>
+  <w:style w:type="paragraph" w:styleId="BalloonText">
+    <w:name w:val="Balloon Text"/>
+    <w:basedOn w:val="Normal"/>
+    <w:link w:val="BalloonTextChar"/>
+    <w:uiPriority w:val="99"/>
+    <w:semiHidden/>
+    <w:unhideWhenUsed/>
+    <w:rsid w:val="003000EA"/>
+    <w:pPr>
+      <w:spacing w:after="0" w:line="240" w:lineRule="auto"/>
+    </w:pPr>
+    <w:rPr>
+      <w:rFonts w:ascii="Tahoma" w:hAnsi="Tahoma" w:cs="Tahoma"/>
+      <w:sz w:val="16"/>
+      <w:szCs w:val="16"/>
+    </w:rPr>
+  </w:style>
+  <w:style w:type="character" w:customStyle="1" w:styleId="BalloonTextChar">
+    <w:name w:val="Balloon Text Char"/>
+    <w:basedOn w:val="DefaultParagraphFont"/>
+    <w:link w:val="BalloonText"/>
+    <w:uiPriority w:val="99"/>
+    <w:semiHidden/>
+    <w:rsid w:val="003000EA"/>
+    <w:rPr>
+      <w:rFonts w:ascii="Tahoma" w:hAnsi="Tahoma" w:cs="Tahoma"/>
+      <w:sz w:val="16"/>
+      <w:szCs w:val="16"/>
+    </w:rPr>
   </w:style>
 </w:styles>
 </file>
@@ -2082,7 +1943,7 @@
   <a:extraClrSchemeLst/>
   <a:extLst>
     <a:ext uri="{05A4C25C-085E-4340-85A3-A5531E510DB2}">
-      <thm15:themeFamily xmlns:thm15="http://schemas.microsoft.com/office/thememl/2012/main" name="Office Theme" id="{62F939B6-93AF-4DB8-9C6B-D6C7DFDC589F}" vid="{4A3C46E8-61CC-4603-A589-7422A47A8E4A}"/>
+      <thm15:themeFamily xmlns:thm15="http://schemas.microsoft.com/office/thememl/2012/main" xmlns="" name="Office Theme" id="{62F939B6-93AF-4DB8-9C6B-D6C7DFDC589F}" vid="{4A3C46E8-61CC-4603-A589-7422A47A8E4A}"/>
     </a:ext>
   </a:extLst>
 </a:theme>

</xml_diff>